<commit_message>
some changes in solid
</commit_message>
<xml_diff>
--- a/SOLID Principle.docx
+++ b/SOLID Principle.docx
@@ -1,6 +1,6 @@
 
 <file path=word/document.xml><?xml version="1.0" encoding="utf-8"?>
-<w:document xmlns:wpc="http://schemas.microsoft.com/office/word/2010/wordprocessingCanvas" xmlns:cx="http://schemas.microsoft.com/office/drawing/2014/chartex" xmlns:cx1="http://schemas.microsoft.com/office/drawing/2015/9/8/chartex" xmlns:cx2="http://schemas.microsoft.com/office/drawing/2015/10/21/chartex" xmlns:cx3="http://schemas.microsoft.com/office/drawing/2016/5/9/chartex" xmlns:cx4="http://schemas.microsoft.com/office/drawing/2016/5/10/chartex" xmlns:cx5="http://schemas.microsoft.com/office/drawing/2016/5/11/chartex" xmlns:cx6="http://schemas.microsoft.com/office/drawing/2016/5/12/chartex" xmlns:cx7="http://schemas.microsoft.com/office/drawing/2016/5/13/chartex" xmlns:cx8="http://schemas.microsoft.com/office/drawing/2016/5/14/chartex" xmlns:mc="http://schemas.openxmlformats.org/markup-compatibility/2006" xmlns:aink="http://schemas.microsoft.com/office/drawing/2016/ink" xmlns:am3d="http://schemas.microsoft.com/office/drawing/2017/model3d" xmlns:o="urn:schemas-microsoft-com:office:office" xmlns:r="http://schemas.openxmlformats.org/officeDocument/2006/relationships" xmlns:m="http://schemas.openxmlformats.org/officeDocument/2006/math" xmlns:v="urn:schemas-microsoft-com:vml" xmlns:wp14="http://schemas.microsoft.com/office/word/2010/wordprocessingDrawing" xmlns:wp="http://schemas.openxmlformats.org/drawingml/2006/wordprocessingDrawing" xmlns:w10="urn:schemas-microsoft-com:office:word" xmlns:w="http://schemas.openxmlformats.org/wordprocessingml/2006/main" xmlns:w14="http://schemas.microsoft.com/office/word/2010/wordml" xmlns:w15="http://schemas.microsoft.com/office/word/2012/wordml" xmlns:w16cex="http://schemas.microsoft.com/office/word/2018/wordml/cex" xmlns:w16cid="http://schemas.microsoft.com/office/word/2016/wordml/cid" xmlns:w16="http://schemas.microsoft.com/office/word/2018/wordml" xmlns:w16sdtdh="http://schemas.microsoft.com/office/word/2020/wordml/sdtdatahash" xmlns:w16se="http://schemas.microsoft.com/office/word/2015/wordml/symex" xmlns:wpg="http://schemas.microsoft.com/office/word/2010/wordprocessingGroup" xmlns:wpi="http://schemas.microsoft.com/office/word/2010/wordprocessingInk" xmlns:wne="http://schemas.microsoft.com/office/word/2006/wordml" xmlns:wps="http://schemas.microsoft.com/office/word/2010/wordprocessingShape" mc:Ignorable="w14 w15 w16se w16cid w16 w16cex w16sdtdh wp14">
+<w:document xmlns:wpc="http://schemas.microsoft.com/office/word/2010/wordprocessingCanvas" xmlns:cx="http://schemas.microsoft.com/office/drawing/2014/chartex" xmlns:mc="http://schemas.openxmlformats.org/markup-compatibility/2006" xmlns:o="urn:schemas-microsoft-com:office:office" xmlns:r="http://schemas.openxmlformats.org/officeDocument/2006/relationships" xmlns:m="http://schemas.openxmlformats.org/officeDocument/2006/math" xmlns:v="urn:schemas-microsoft-com:vml" xmlns:wp14="http://schemas.microsoft.com/office/word/2010/wordprocessingDrawing" xmlns:wp="http://schemas.openxmlformats.org/drawingml/2006/wordprocessingDrawing" xmlns:w10="urn:schemas-microsoft-com:office:word" xmlns:w="http://schemas.openxmlformats.org/wordprocessingml/2006/main" xmlns:w14="http://schemas.microsoft.com/office/word/2010/wordml" xmlns:w15="http://schemas.microsoft.com/office/word/2012/wordml" xmlns:w16se="http://schemas.microsoft.com/office/word/2015/wordml/symex" xmlns:wpg="http://schemas.microsoft.com/office/word/2010/wordprocessingGroup" xmlns:wpi="http://schemas.microsoft.com/office/word/2010/wordprocessingInk" xmlns:wne="http://schemas.microsoft.com/office/word/2006/wordml" xmlns:wps="http://schemas.microsoft.com/office/word/2010/wordprocessingShape" mc:Ignorable="w14 w15 w16se wp14">
   <w:body>
     <w:tbl>
       <w:tblPr>
@@ -11,9 +11,9 @@
       </w:tblPr>
       <w:tblGrid>
         <w:gridCol w:w="1885"/>
-        <w:gridCol w:w="2068"/>
-        <w:gridCol w:w="1262"/>
-        <w:gridCol w:w="5523"/>
+        <w:gridCol w:w="2160"/>
+        <w:gridCol w:w="1440"/>
+        <w:gridCol w:w="5253"/>
       </w:tblGrid>
       <w:tr>
         <w:tc>
@@ -22,16 +22,18 @@
           </w:tcPr>
           <w:p>
             <w:pPr>
-              <w:jc w:val="both"/>
-              <w:rPr>
-                <w:sz w:val="28"/>
-                <w:szCs w:val="28"/>
-              </w:rPr>
-            </w:pPr>
-            <w:r>
-              <w:rPr>
-                <w:sz w:val="28"/>
-                <w:szCs w:val="28"/>
+              <w:jc w:val="center"/>
+              <w:rPr>
+                <w:b/>
+                <w:sz w:val="26"/>
+                <w:szCs w:val="26"/>
+              </w:rPr>
+            </w:pPr>
+            <w:r>
+              <w:rPr>
+                <w:b/>
+                <w:sz w:val="26"/>
+                <w:szCs w:val="26"/>
               </w:rPr>
               <w:t>Name</w:t>
             </w:r>
@@ -39,20 +41,22 @@
         </w:tc>
         <w:tc>
           <w:tcPr>
-            <w:tcW w:w="2068" w:type="dxa"/>
-          </w:tcPr>
-          <w:p>
-            <w:pPr>
-              <w:jc w:val="both"/>
-              <w:rPr>
-                <w:sz w:val="28"/>
-                <w:szCs w:val="28"/>
-              </w:rPr>
-            </w:pPr>
-            <w:r>
-              <w:rPr>
-                <w:sz w:val="28"/>
-                <w:szCs w:val="28"/>
+            <w:tcW w:w="2160" w:type="dxa"/>
+          </w:tcPr>
+          <w:p>
+            <w:pPr>
+              <w:jc w:val="center"/>
+              <w:rPr>
+                <w:b/>
+                <w:sz w:val="26"/>
+                <w:szCs w:val="26"/>
+              </w:rPr>
+            </w:pPr>
+            <w:r>
+              <w:rPr>
+                <w:b/>
+                <w:sz w:val="26"/>
+                <w:szCs w:val="26"/>
               </w:rPr>
               <w:t>Definition</w:t>
             </w:r>
@@ -60,20 +64,22 @@
         </w:tc>
         <w:tc>
           <w:tcPr>
-            <w:tcW w:w="1262" w:type="dxa"/>
-          </w:tcPr>
-          <w:p>
-            <w:pPr>
-              <w:jc w:val="both"/>
-              <w:rPr>
-                <w:sz w:val="28"/>
-                <w:szCs w:val="28"/>
-              </w:rPr>
-            </w:pPr>
-            <w:r>
-              <w:rPr>
-                <w:sz w:val="28"/>
-                <w:szCs w:val="28"/>
+            <w:tcW w:w="1440" w:type="dxa"/>
+          </w:tcPr>
+          <w:p>
+            <w:pPr>
+              <w:jc w:val="center"/>
+              <w:rPr>
+                <w:b/>
+                <w:sz w:val="26"/>
+                <w:szCs w:val="26"/>
+              </w:rPr>
+            </w:pPr>
+            <w:r>
+              <w:rPr>
+                <w:b/>
+                <w:sz w:val="26"/>
+                <w:szCs w:val="26"/>
               </w:rPr>
               <w:t>Example</w:t>
             </w:r>
@@ -81,20 +87,22 @@
         </w:tc>
         <w:tc>
           <w:tcPr>
-            <w:tcW w:w="5523" w:type="dxa"/>
-          </w:tcPr>
-          <w:p>
-            <w:pPr>
-              <w:jc w:val="both"/>
-              <w:rPr>
-                <w:sz w:val="28"/>
-                <w:szCs w:val="28"/>
-              </w:rPr>
-            </w:pPr>
-            <w:r>
-              <w:rPr>
-                <w:sz w:val="28"/>
-                <w:szCs w:val="28"/>
+            <w:tcW w:w="5253" w:type="dxa"/>
+          </w:tcPr>
+          <w:p>
+            <w:pPr>
+              <w:jc w:val="center"/>
+              <w:rPr>
+                <w:b/>
+                <w:sz w:val="26"/>
+                <w:szCs w:val="26"/>
+              </w:rPr>
+            </w:pPr>
+            <w:r>
+              <w:rPr>
+                <w:b/>
+                <w:sz w:val="26"/>
+                <w:szCs w:val="26"/>
               </w:rPr>
               <w:t>Theory</w:t>
             </w:r>
@@ -112,16 +120,16 @@
               <w:rPr>
                 <w:b/>
                 <w:bCs/>
-                <w:sz w:val="28"/>
-                <w:szCs w:val="28"/>
-              </w:rPr>
-            </w:pPr>
-            <w:r>
-              <w:rPr>
-                <w:b/>
-                <w:bCs/>
-                <w:sz w:val="28"/>
-                <w:szCs w:val="28"/>
+                <w:sz w:val="26"/>
+                <w:szCs w:val="26"/>
+              </w:rPr>
+            </w:pPr>
+            <w:r>
+              <w:rPr>
+                <w:b/>
+                <w:bCs/>
+                <w:sz w:val="26"/>
+                <w:szCs w:val="26"/>
               </w:rPr>
               <w:t>Single Responsibility Principle</w:t>
             </w:r>
@@ -129,41 +137,79 @@
         </w:tc>
         <w:tc>
           <w:tcPr>
-            <w:tcW w:w="2068" w:type="dxa"/>
-          </w:tcPr>
-          <w:p>
-            <w:pPr>
-              <w:jc w:val="both"/>
-              <w:rPr>
-                <w:sz w:val="28"/>
-                <w:szCs w:val="28"/>
-              </w:rPr>
-            </w:pPr>
-            <w:r>
-              <w:rPr>
-                <w:sz w:val="28"/>
-                <w:szCs w:val="28"/>
-              </w:rPr>
-              <w:t>a class should do one thing and therefore it should have only a single reason to change</w:t>
-            </w:r>
-          </w:p>
-        </w:tc>
-        <w:tc>
-          <w:tcPr>
-            <w:tcW w:w="1262" w:type="dxa"/>
-          </w:tcPr>
-          <w:p>
-            <w:pPr>
-              <w:jc w:val="both"/>
-              <w:rPr>
-                <w:sz w:val="28"/>
-                <w:szCs w:val="28"/>
-              </w:rPr>
-            </w:pPr>
-            <w:r>
-              <w:rPr>
-                <w:sz w:val="28"/>
-                <w:szCs w:val="28"/>
+            <w:tcW w:w="2160" w:type="dxa"/>
+          </w:tcPr>
+          <w:p>
+            <w:pPr>
+              <w:jc w:val="both"/>
+              <w:rPr>
+                <w:sz w:val="26"/>
+                <w:szCs w:val="26"/>
+              </w:rPr>
+            </w:pPr>
+            <w:r>
+              <w:rPr>
+                <w:sz w:val="26"/>
+                <w:szCs w:val="26"/>
+              </w:rPr>
+              <w:t xml:space="preserve">a class should do </w:t>
+            </w:r>
+            <w:r>
+              <w:rPr>
+                <w:b/>
+                <w:sz w:val="26"/>
+                <w:szCs w:val="26"/>
+              </w:rPr>
+              <w:t>one thing</w:t>
+            </w:r>
+            <w:r>
+              <w:rPr>
+                <w:sz w:val="26"/>
+                <w:szCs w:val="26"/>
+              </w:rPr>
+              <w:t xml:space="preserve"> and therefore it should have only a </w:t>
+            </w:r>
+            <w:r>
+              <w:rPr>
+                <w:b/>
+                <w:sz w:val="26"/>
+                <w:szCs w:val="26"/>
+              </w:rPr>
+              <w:t>single reason</w:t>
+            </w:r>
+            <w:r>
+              <w:rPr>
+                <w:sz w:val="26"/>
+                <w:szCs w:val="26"/>
+              </w:rPr>
+              <w:t xml:space="preserve"> to </w:t>
+            </w:r>
+            <w:r>
+              <w:rPr>
+                <w:b/>
+                <w:sz w:val="26"/>
+                <w:szCs w:val="26"/>
+              </w:rPr>
+              <w:t>change</w:t>
+            </w:r>
+          </w:p>
+        </w:tc>
+        <w:tc>
+          <w:tcPr>
+            <w:tcW w:w="1440" w:type="dxa"/>
+          </w:tcPr>
+          <w:p>
+            <w:pPr>
+              <w:jc w:val="both"/>
+              <w:rPr>
+                <w:sz w:val="26"/>
+                <w:szCs w:val="26"/>
+              </w:rPr>
+            </w:pPr>
+            <w:r>
+              <w:rPr>
+                <w:sz w:val="26"/>
+                <w:szCs w:val="26"/>
               </w:rPr>
               <w:t>Email Sending System</w:t>
             </w:r>
@@ -171,20 +217,20 @@
         </w:tc>
         <w:tc>
           <w:tcPr>
-            <w:tcW w:w="5523" w:type="dxa"/>
-          </w:tcPr>
-          <w:p>
-            <w:pPr>
-              <w:jc w:val="both"/>
-              <w:rPr>
-                <w:sz w:val="28"/>
-                <w:szCs w:val="28"/>
-              </w:rPr>
-            </w:pPr>
-            <w:r>
-              <w:rPr>
-                <w:sz w:val="28"/>
-                <w:szCs w:val="28"/>
+            <w:tcW w:w="5253" w:type="dxa"/>
+          </w:tcPr>
+          <w:p>
+            <w:pPr>
+              <w:jc w:val="both"/>
+              <w:rPr>
+                <w:sz w:val="26"/>
+                <w:szCs w:val="26"/>
+              </w:rPr>
+            </w:pPr>
+            <w:r>
+              <w:rPr>
+                <w:sz w:val="26"/>
+                <w:szCs w:val="26"/>
               </w:rPr>
               <w:t>In an email sending system, you can apply SRP by having separate classes for composing emails, managing email connections, and sending emails. This ensures that each class has a single responsibility, making it easier to modify and maintain.</w:t>
             </w:r>
@@ -202,16 +248,16 @@
               <w:rPr>
                 <w:b/>
                 <w:bCs/>
-                <w:sz w:val="28"/>
-                <w:szCs w:val="28"/>
-              </w:rPr>
-            </w:pPr>
-            <w:r>
-              <w:rPr>
-                <w:b/>
-                <w:bCs/>
-                <w:sz w:val="28"/>
-                <w:szCs w:val="28"/>
+                <w:sz w:val="26"/>
+                <w:szCs w:val="26"/>
+              </w:rPr>
+            </w:pPr>
+            <w:r>
+              <w:rPr>
+                <w:b/>
+                <w:bCs/>
+                <w:sz w:val="26"/>
+                <w:szCs w:val="26"/>
               </w:rPr>
               <w:t>Open-Closed Principle</w:t>
             </w:r>
@@ -219,41 +265,101 @@
         </w:tc>
         <w:tc>
           <w:tcPr>
-            <w:tcW w:w="2068" w:type="dxa"/>
-          </w:tcPr>
-          <w:p>
-            <w:pPr>
-              <w:jc w:val="both"/>
-              <w:rPr>
-                <w:sz w:val="28"/>
-                <w:szCs w:val="28"/>
-              </w:rPr>
-            </w:pPr>
-            <w:r>
-              <w:rPr>
-                <w:sz w:val="28"/>
-                <w:szCs w:val="28"/>
-              </w:rPr>
-              <w:t>classes should be open for extension and closed to modification.</w:t>
-            </w:r>
-          </w:p>
-        </w:tc>
-        <w:tc>
-          <w:tcPr>
-            <w:tcW w:w="1262" w:type="dxa"/>
-          </w:tcPr>
-          <w:p>
-            <w:pPr>
-              <w:jc w:val="both"/>
-              <w:rPr>
-                <w:sz w:val="28"/>
-                <w:szCs w:val="28"/>
-              </w:rPr>
-            </w:pPr>
-            <w:r>
-              <w:rPr>
-                <w:sz w:val="28"/>
-                <w:szCs w:val="28"/>
+            <w:tcW w:w="2160" w:type="dxa"/>
+          </w:tcPr>
+          <w:p>
+            <w:pPr>
+              <w:jc w:val="both"/>
+              <w:rPr>
+                <w:sz w:val="26"/>
+                <w:szCs w:val="26"/>
+              </w:rPr>
+            </w:pPr>
+            <w:r>
+              <w:rPr>
+                <w:sz w:val="26"/>
+                <w:szCs w:val="26"/>
+              </w:rPr>
+              <w:t xml:space="preserve">classes should be </w:t>
+            </w:r>
+            <w:r>
+              <w:rPr>
+                <w:b/>
+                <w:sz w:val="26"/>
+                <w:szCs w:val="26"/>
+              </w:rPr>
+              <w:t>open</w:t>
+            </w:r>
+            <w:r>
+              <w:rPr>
+                <w:sz w:val="26"/>
+                <w:szCs w:val="26"/>
+              </w:rPr>
+              <w:t xml:space="preserve"> for </w:t>
+            </w:r>
+            <w:r>
+              <w:rPr>
+                <w:b/>
+                <w:sz w:val="26"/>
+                <w:szCs w:val="26"/>
+              </w:rPr>
+              <w:t>extension</w:t>
+            </w:r>
+            <w:r>
+              <w:rPr>
+                <w:sz w:val="26"/>
+                <w:szCs w:val="26"/>
+              </w:rPr>
+              <w:t xml:space="preserve"> and </w:t>
+            </w:r>
+            <w:r>
+              <w:rPr>
+                <w:b/>
+                <w:sz w:val="26"/>
+                <w:szCs w:val="26"/>
+              </w:rPr>
+              <w:t>closed</w:t>
+            </w:r>
+            <w:r>
+              <w:rPr>
+                <w:sz w:val="26"/>
+                <w:szCs w:val="26"/>
+              </w:rPr>
+              <w:t xml:space="preserve"> to </w:t>
+            </w:r>
+            <w:r>
+              <w:rPr>
+                <w:b/>
+                <w:sz w:val="26"/>
+                <w:szCs w:val="26"/>
+              </w:rPr>
+              <w:t>modification</w:t>
+            </w:r>
+            <w:r>
+              <w:rPr>
+                <w:sz w:val="26"/>
+                <w:szCs w:val="26"/>
+              </w:rPr>
+              <w:t>.</w:t>
+            </w:r>
+          </w:p>
+        </w:tc>
+        <w:tc>
+          <w:tcPr>
+            <w:tcW w:w="1440" w:type="dxa"/>
+          </w:tcPr>
+          <w:p>
+            <w:pPr>
+              <w:jc w:val="both"/>
+              <w:rPr>
+                <w:sz w:val="26"/>
+                <w:szCs w:val="26"/>
+              </w:rPr>
+            </w:pPr>
+            <w:r>
+              <w:rPr>
+                <w:sz w:val="26"/>
+                <w:szCs w:val="26"/>
               </w:rPr>
               <w:t>Payment Gateway Integration</w:t>
             </w:r>
@@ -261,20 +367,20 @@
         </w:tc>
         <w:tc>
           <w:tcPr>
-            <w:tcW w:w="5523" w:type="dxa"/>
-          </w:tcPr>
-          <w:p>
-            <w:pPr>
-              <w:jc w:val="both"/>
-              <w:rPr>
-                <w:sz w:val="28"/>
-                <w:szCs w:val="28"/>
-              </w:rPr>
-            </w:pPr>
-            <w:r>
-              <w:rPr>
-                <w:sz w:val="28"/>
-                <w:szCs w:val="28"/>
+            <w:tcW w:w="5253" w:type="dxa"/>
+          </w:tcPr>
+          <w:p>
+            <w:pPr>
+              <w:jc w:val="both"/>
+              <w:rPr>
+                <w:sz w:val="26"/>
+                <w:szCs w:val="26"/>
+              </w:rPr>
+            </w:pPr>
+            <w:r>
+              <w:rPr>
+                <w:sz w:val="26"/>
+                <w:szCs w:val="26"/>
               </w:rPr>
               <w:t>Suppose you have a payment processing system with various payment methods (credit card, PayPal, etc.). Applying OCP, you can create an abstract payment method class and extend it for each payment method. This way, you can add new payment methods without modifying existing code, keeping it open for extension but closed for modification.</w:t>
             </w:r>
@@ -292,8 +398,8 @@
               <w:rPr>
                 <w:b/>
                 <w:bCs/>
-                <w:sz w:val="28"/>
-                <w:szCs w:val="28"/>
+                <w:sz w:val="26"/>
+                <w:szCs w:val="26"/>
               </w:rPr>
             </w:pPr>
             <w:proofErr w:type="spellStart"/>
@@ -301,8 +407,8 @@
               <w:rPr>
                 <w:b/>
                 <w:bCs/>
-                <w:sz w:val="28"/>
-                <w:szCs w:val="28"/>
+                <w:sz w:val="26"/>
+                <w:szCs w:val="26"/>
               </w:rPr>
               <w:t>Liskov</w:t>
             </w:r>
@@ -311,8 +417,8 @@
               <w:rPr>
                 <w:b/>
                 <w:bCs/>
-                <w:sz w:val="28"/>
-                <w:szCs w:val="28"/>
+                <w:sz w:val="26"/>
+                <w:szCs w:val="26"/>
               </w:rPr>
               <w:t xml:space="preserve"> Substitution Principle</w:t>
             </w:r>
@@ -320,41 +426,56 @@
         </w:tc>
         <w:tc>
           <w:tcPr>
-            <w:tcW w:w="2068" w:type="dxa"/>
-          </w:tcPr>
-          <w:p>
-            <w:pPr>
-              <w:jc w:val="both"/>
-              <w:rPr>
-                <w:sz w:val="28"/>
-                <w:szCs w:val="28"/>
-              </w:rPr>
-            </w:pPr>
-            <w:r>
-              <w:rPr>
-                <w:sz w:val="28"/>
-                <w:szCs w:val="28"/>
-              </w:rPr>
-              <w:t>subclasses should be substitutable for their base classes.</w:t>
-            </w:r>
-          </w:p>
-        </w:tc>
-        <w:tc>
-          <w:tcPr>
-            <w:tcW w:w="1262" w:type="dxa"/>
-          </w:tcPr>
-          <w:p>
-            <w:pPr>
-              <w:jc w:val="both"/>
-              <w:rPr>
-                <w:sz w:val="28"/>
-                <w:szCs w:val="28"/>
-              </w:rPr>
-            </w:pPr>
-            <w:r>
-              <w:rPr>
-                <w:sz w:val="28"/>
-                <w:szCs w:val="28"/>
+            <w:tcW w:w="2160" w:type="dxa"/>
+          </w:tcPr>
+          <w:p>
+            <w:pPr>
+              <w:jc w:val="both"/>
+              <w:rPr>
+                <w:sz w:val="26"/>
+                <w:szCs w:val="26"/>
+              </w:rPr>
+            </w:pPr>
+            <w:r>
+              <w:rPr>
+                <w:sz w:val="26"/>
+                <w:szCs w:val="26"/>
+              </w:rPr>
+              <w:t xml:space="preserve">subclasses should be </w:t>
+            </w:r>
+            <w:r>
+              <w:rPr>
+                <w:b/>
+                <w:sz w:val="26"/>
+                <w:szCs w:val="26"/>
+              </w:rPr>
+              <w:t>substitutable</w:t>
+            </w:r>
+            <w:r>
+              <w:rPr>
+                <w:sz w:val="26"/>
+                <w:szCs w:val="26"/>
+              </w:rPr>
+              <w:t xml:space="preserve"> for their base classes.</w:t>
+            </w:r>
+          </w:p>
+        </w:tc>
+        <w:tc>
+          <w:tcPr>
+            <w:tcW w:w="1440" w:type="dxa"/>
+          </w:tcPr>
+          <w:p>
+            <w:pPr>
+              <w:jc w:val="both"/>
+              <w:rPr>
+                <w:sz w:val="26"/>
+                <w:szCs w:val="26"/>
+              </w:rPr>
+            </w:pPr>
+            <w:r>
+              <w:rPr>
+                <w:sz w:val="26"/>
+                <w:szCs w:val="26"/>
               </w:rPr>
               <w:t>Shapes Hierarchy</w:t>
             </w:r>
@@ -362,20 +483,20 @@
         </w:tc>
         <w:tc>
           <w:tcPr>
-            <w:tcW w:w="5523" w:type="dxa"/>
-          </w:tcPr>
-          <w:p>
-            <w:pPr>
-              <w:jc w:val="both"/>
-              <w:rPr>
-                <w:sz w:val="28"/>
-                <w:szCs w:val="28"/>
-              </w:rPr>
-            </w:pPr>
-            <w:r>
-              <w:rPr>
-                <w:sz w:val="28"/>
-                <w:szCs w:val="28"/>
+            <w:tcW w:w="5253" w:type="dxa"/>
+          </w:tcPr>
+          <w:p>
+            <w:pPr>
+              <w:jc w:val="both"/>
+              <w:rPr>
+                <w:sz w:val="26"/>
+                <w:szCs w:val="26"/>
+              </w:rPr>
+            </w:pPr>
+            <w:r>
+              <w:rPr>
+                <w:sz w:val="26"/>
+                <w:szCs w:val="26"/>
               </w:rPr>
               <w:t xml:space="preserve">If you have a class hierarchy for shapes (e.g., </w:t>
             </w:r>
@@ -383,15 +504,15 @@
               <w:rPr>
                 <w:b/>
                 <w:bCs/>
-                <w:sz w:val="28"/>
-                <w:szCs w:val="28"/>
+                <w:sz w:val="26"/>
+                <w:szCs w:val="26"/>
               </w:rPr>
               <w:t>Circle</w:t>
             </w:r>
             <w:r>
               <w:rPr>
-                <w:sz w:val="28"/>
-                <w:szCs w:val="28"/>
+                <w:sz w:val="26"/>
+                <w:szCs w:val="26"/>
               </w:rPr>
               <w:t xml:space="preserve">, </w:t>
             </w:r>
@@ -399,15 +520,15 @@
               <w:rPr>
                 <w:b/>
                 <w:bCs/>
-                <w:sz w:val="28"/>
-                <w:szCs w:val="28"/>
+                <w:sz w:val="26"/>
+                <w:szCs w:val="26"/>
               </w:rPr>
               <w:t>Rectangle</w:t>
             </w:r>
             <w:r>
               <w:rPr>
-                <w:sz w:val="28"/>
-                <w:szCs w:val="28"/>
+                <w:sz w:val="26"/>
+                <w:szCs w:val="26"/>
               </w:rPr>
               <w:t xml:space="preserve">, </w:t>
             </w:r>
@@ -415,15 +536,15 @@
               <w:rPr>
                 <w:b/>
                 <w:bCs/>
-                <w:sz w:val="28"/>
-                <w:szCs w:val="28"/>
+                <w:sz w:val="26"/>
+                <w:szCs w:val="26"/>
               </w:rPr>
               <w:t>Triangle</w:t>
             </w:r>
             <w:r>
               <w:rPr>
-                <w:sz w:val="28"/>
-                <w:szCs w:val="28"/>
+                <w:sz w:val="26"/>
+                <w:szCs w:val="26"/>
               </w:rPr>
               <w:t xml:space="preserve">), each subclass should be substitutable for its base class. For example, you should be able to use any shape interchangeably in a function that expects a base </w:t>
             </w:r>
@@ -431,15 +552,15 @@
               <w:rPr>
                 <w:b/>
                 <w:bCs/>
-                <w:sz w:val="28"/>
-                <w:szCs w:val="28"/>
+                <w:sz w:val="26"/>
+                <w:szCs w:val="26"/>
               </w:rPr>
               <w:t>Shape</w:t>
             </w:r>
             <w:r>
               <w:rPr>
-                <w:sz w:val="28"/>
-                <w:szCs w:val="28"/>
+                <w:sz w:val="26"/>
+                <w:szCs w:val="26"/>
               </w:rPr>
               <w:t xml:space="preserve"> class instance without causing unexpected behavior.</w:t>
             </w:r>
@@ -457,16 +578,16 @@
               <w:rPr>
                 <w:b/>
                 <w:bCs/>
-                <w:sz w:val="28"/>
-                <w:szCs w:val="28"/>
-              </w:rPr>
-            </w:pPr>
-            <w:r>
-              <w:rPr>
-                <w:b/>
-                <w:bCs/>
-                <w:sz w:val="28"/>
-                <w:szCs w:val="28"/>
+                <w:sz w:val="26"/>
+                <w:szCs w:val="26"/>
+              </w:rPr>
+            </w:pPr>
+            <w:r>
+              <w:rPr>
+                <w:b/>
+                <w:bCs/>
+                <w:sz w:val="26"/>
+                <w:szCs w:val="26"/>
               </w:rPr>
               <w:t>Interface Segregation Principle</w:t>
             </w:r>
@@ -474,41 +595,62 @@
         </w:tc>
         <w:tc>
           <w:tcPr>
-            <w:tcW w:w="2068" w:type="dxa"/>
-          </w:tcPr>
-          <w:p>
-            <w:pPr>
-              <w:jc w:val="both"/>
-              <w:rPr>
-                <w:sz w:val="28"/>
-                <w:szCs w:val="28"/>
-              </w:rPr>
-            </w:pPr>
-            <w:r>
-              <w:rPr>
-                <w:sz w:val="28"/>
-                <w:szCs w:val="28"/>
-              </w:rPr>
-              <w:t>Many client-specific interfaces are better than one general-purpose interface.</w:t>
-            </w:r>
-          </w:p>
-        </w:tc>
-        <w:tc>
-          <w:tcPr>
-            <w:tcW w:w="1262" w:type="dxa"/>
-          </w:tcPr>
-          <w:p>
-            <w:pPr>
-              <w:jc w:val="both"/>
-              <w:rPr>
-                <w:sz w:val="28"/>
-                <w:szCs w:val="28"/>
-              </w:rPr>
-            </w:pPr>
-            <w:r>
-              <w:rPr>
-                <w:sz w:val="28"/>
-                <w:szCs w:val="28"/>
+            <w:tcW w:w="2160" w:type="dxa"/>
+          </w:tcPr>
+          <w:p>
+            <w:pPr>
+              <w:jc w:val="both"/>
+              <w:rPr>
+                <w:sz w:val="26"/>
+                <w:szCs w:val="26"/>
+              </w:rPr>
+            </w:pPr>
+            <w:r>
+              <w:rPr>
+                <w:sz w:val="26"/>
+                <w:szCs w:val="26"/>
+              </w:rPr>
+              <w:t xml:space="preserve">Many client- </w:t>
+            </w:r>
+            <w:r>
+              <w:rPr>
+                <w:sz w:val="26"/>
+                <w:szCs w:val="26"/>
+              </w:rPr>
+              <w:t xml:space="preserve">specific </w:t>
+            </w:r>
+            <w:r>
+              <w:rPr>
+                <w:sz w:val="26"/>
+                <w:szCs w:val="26"/>
+              </w:rPr>
+              <w:t>i</w:t>
+            </w:r>
+            <w:r>
+              <w:rPr>
+                <w:sz w:val="26"/>
+                <w:szCs w:val="26"/>
+              </w:rPr>
+              <w:t>nterfaces are better than one general-purpose interface.</w:t>
+            </w:r>
+          </w:p>
+        </w:tc>
+        <w:tc>
+          <w:tcPr>
+            <w:tcW w:w="1440" w:type="dxa"/>
+          </w:tcPr>
+          <w:p>
+            <w:pPr>
+              <w:jc w:val="both"/>
+              <w:rPr>
+                <w:sz w:val="26"/>
+                <w:szCs w:val="26"/>
+              </w:rPr>
+            </w:pPr>
+            <w:r>
+              <w:rPr>
+                <w:sz w:val="26"/>
+                <w:szCs w:val="26"/>
               </w:rPr>
               <w:t>Printing Device Interface</w:t>
             </w:r>
@@ -516,20 +658,20 @@
         </w:tc>
         <w:tc>
           <w:tcPr>
-            <w:tcW w:w="5523" w:type="dxa"/>
-          </w:tcPr>
-          <w:p>
-            <w:pPr>
-              <w:jc w:val="both"/>
-              <w:rPr>
-                <w:sz w:val="28"/>
-                <w:szCs w:val="28"/>
-              </w:rPr>
-            </w:pPr>
-            <w:r>
-              <w:rPr>
-                <w:sz w:val="28"/>
-                <w:szCs w:val="28"/>
+            <w:tcW w:w="5253" w:type="dxa"/>
+          </w:tcPr>
+          <w:p>
+            <w:pPr>
+              <w:jc w:val="both"/>
+              <w:rPr>
+                <w:sz w:val="26"/>
+                <w:szCs w:val="26"/>
+              </w:rPr>
+            </w:pPr>
+            <w:r>
+              <w:rPr>
+                <w:sz w:val="26"/>
+                <w:szCs w:val="26"/>
               </w:rPr>
               <w:t xml:space="preserve">Consider a printing system with different types of printers. Instead of having a monolithic </w:t>
             </w:r>
@@ -538,50 +680,61 @@
               <w:rPr>
                 <w:b/>
                 <w:bCs/>
-                <w:sz w:val="28"/>
-                <w:szCs w:val="28"/>
+                <w:sz w:val="26"/>
+                <w:szCs w:val="26"/>
               </w:rPr>
               <w:t>IPrinter</w:t>
             </w:r>
             <w:proofErr w:type="spellEnd"/>
             <w:r>
               <w:rPr>
-                <w:sz w:val="28"/>
-                <w:szCs w:val="28"/>
-              </w:rPr>
-              <w:t xml:space="preserve"> interface with methods for printing, scanning, and faxing, you can segregate the interfaces into </w:t>
+                <w:sz w:val="26"/>
+                <w:szCs w:val="26"/>
+              </w:rPr>
+              <w:t xml:space="preserve"> interface with methods for printing, scanning, and faxing, you can segregate </w:t>
+            </w:r>
+            <w:bookmarkStart w:id="0" w:name="_GoBack"/>
+            <w:bookmarkEnd w:id="0"/>
+            <w:r>
+              <w:rPr>
+                <w:sz w:val="26"/>
+                <w:szCs w:val="26"/>
+              </w:rPr>
+              <w:t xml:space="preserve">the interfaces into </w:t>
             </w:r>
             <w:proofErr w:type="spellStart"/>
             <w:r>
               <w:rPr>
                 <w:b/>
                 <w:bCs/>
-                <w:sz w:val="28"/>
-                <w:szCs w:val="28"/>
+                <w:sz w:val="26"/>
+                <w:szCs w:val="26"/>
               </w:rPr>
               <w:t>IPrinter</w:t>
             </w:r>
             <w:proofErr w:type="spellEnd"/>
             <w:r>
               <w:rPr>
-                <w:sz w:val="28"/>
-                <w:szCs w:val="28"/>
+                <w:sz w:val="26"/>
+                <w:szCs w:val="26"/>
               </w:rPr>
               <w:t xml:space="preserve">, </w:t>
             </w:r>
-            <w:r>
-              <w:rPr>
-                <w:b/>
-                <w:bCs/>
-                <w:sz w:val="28"/>
-                <w:szCs w:val="28"/>
+            <w:proofErr w:type="spellStart"/>
+            <w:r>
+              <w:rPr>
+                <w:b/>
+                <w:bCs/>
+                <w:sz w:val="26"/>
+                <w:szCs w:val="26"/>
               </w:rPr>
               <w:t>IScanner</w:t>
             </w:r>
-            <w:r>
-              <w:rPr>
-                <w:sz w:val="28"/>
-                <w:szCs w:val="28"/>
+            <w:proofErr w:type="spellEnd"/>
+            <w:r>
+              <w:rPr>
+                <w:sz w:val="26"/>
+                <w:szCs w:val="26"/>
               </w:rPr>
               <w:t xml:space="preserve">, and </w:t>
             </w:r>
@@ -590,16 +743,16 @@
               <w:rPr>
                 <w:b/>
                 <w:bCs/>
-                <w:sz w:val="28"/>
-                <w:szCs w:val="28"/>
+                <w:sz w:val="26"/>
+                <w:szCs w:val="26"/>
               </w:rPr>
               <w:t>IFax</w:t>
             </w:r>
             <w:proofErr w:type="spellEnd"/>
             <w:r>
               <w:rPr>
-                <w:sz w:val="28"/>
-                <w:szCs w:val="28"/>
+                <w:sz w:val="26"/>
+                <w:szCs w:val="26"/>
               </w:rPr>
               <w:t xml:space="preserve"> interfaces. This allows classes to implement only the interfaces they need, preventing them from being forced to provide unnecessary methods.</w:t>
             </w:r>
@@ -617,16 +770,16 @@
               <w:rPr>
                 <w:b/>
                 <w:bCs/>
-                <w:sz w:val="28"/>
-                <w:szCs w:val="28"/>
-              </w:rPr>
-            </w:pPr>
-            <w:r>
-              <w:rPr>
-                <w:b/>
-                <w:bCs/>
-                <w:sz w:val="28"/>
-                <w:szCs w:val="28"/>
+                <w:sz w:val="26"/>
+                <w:szCs w:val="26"/>
+              </w:rPr>
+            </w:pPr>
+            <w:r>
+              <w:rPr>
+                <w:b/>
+                <w:bCs/>
+                <w:sz w:val="26"/>
+                <w:szCs w:val="26"/>
               </w:rPr>
               <w:t>Dependency Inversion Principle</w:t>
             </w:r>
@@ -634,20 +787,20 @@
         </w:tc>
         <w:tc>
           <w:tcPr>
-            <w:tcW w:w="2068" w:type="dxa"/>
-          </w:tcPr>
-          <w:p>
-            <w:pPr>
-              <w:jc w:val="both"/>
-              <w:rPr>
-                <w:sz w:val="28"/>
-                <w:szCs w:val="28"/>
-              </w:rPr>
-            </w:pPr>
-            <w:r>
-              <w:rPr>
-                <w:sz w:val="28"/>
-                <w:szCs w:val="28"/>
+            <w:tcW w:w="2160" w:type="dxa"/>
+          </w:tcPr>
+          <w:p>
+            <w:pPr>
+              <w:jc w:val="both"/>
+              <w:rPr>
+                <w:sz w:val="26"/>
+                <w:szCs w:val="26"/>
+              </w:rPr>
+            </w:pPr>
+            <w:r>
+              <w:rPr>
+                <w:sz w:val="26"/>
+                <w:szCs w:val="26"/>
               </w:rPr>
               <w:t>classes should depend upon interfaces or abstract classes instead of concrete classes and functions.</w:t>
             </w:r>
@@ -655,20 +808,20 @@
         </w:tc>
         <w:tc>
           <w:tcPr>
-            <w:tcW w:w="1262" w:type="dxa"/>
-          </w:tcPr>
-          <w:p>
-            <w:pPr>
-              <w:jc w:val="both"/>
-              <w:rPr>
-                <w:sz w:val="28"/>
-                <w:szCs w:val="28"/>
-              </w:rPr>
-            </w:pPr>
-            <w:r>
-              <w:rPr>
-                <w:sz w:val="28"/>
-                <w:szCs w:val="28"/>
+            <w:tcW w:w="1440" w:type="dxa"/>
+          </w:tcPr>
+          <w:p>
+            <w:pPr>
+              <w:jc w:val="both"/>
+              <w:rPr>
+                <w:sz w:val="26"/>
+                <w:szCs w:val="26"/>
+              </w:rPr>
+            </w:pPr>
+            <w:r>
+              <w:rPr>
+                <w:sz w:val="26"/>
+                <w:szCs w:val="26"/>
               </w:rPr>
               <w:t>Vehicle Control System</w:t>
             </w:r>
@@ -676,20 +829,20 @@
         </w:tc>
         <w:tc>
           <w:tcPr>
-            <w:tcW w:w="5523" w:type="dxa"/>
-          </w:tcPr>
-          <w:p>
-            <w:pPr>
-              <w:jc w:val="both"/>
-              <w:rPr>
-                <w:sz w:val="28"/>
-                <w:szCs w:val="28"/>
-              </w:rPr>
-            </w:pPr>
-            <w:r>
-              <w:rPr>
-                <w:sz w:val="28"/>
-                <w:szCs w:val="28"/>
+            <w:tcW w:w="5253" w:type="dxa"/>
+          </w:tcPr>
+          <w:p>
+            <w:pPr>
+              <w:jc w:val="both"/>
+              <w:rPr>
+                <w:sz w:val="26"/>
+                <w:szCs w:val="26"/>
+              </w:rPr>
+            </w:pPr>
+            <w:r>
+              <w:rPr>
+                <w:sz w:val="26"/>
+                <w:szCs w:val="26"/>
               </w:rPr>
               <w:t xml:space="preserve">In a vehicle control system, high-level modules (e.g., </w:t>
             </w:r>
@@ -698,16 +851,16 @@
               <w:rPr>
                 <w:b/>
                 <w:bCs/>
-                <w:sz w:val="28"/>
-                <w:szCs w:val="28"/>
+                <w:sz w:val="26"/>
+                <w:szCs w:val="26"/>
               </w:rPr>
               <w:t>VehicleController</w:t>
             </w:r>
             <w:proofErr w:type="spellEnd"/>
             <w:r>
               <w:rPr>
-                <w:sz w:val="28"/>
-                <w:szCs w:val="28"/>
+                <w:sz w:val="26"/>
+                <w:szCs w:val="26"/>
               </w:rPr>
               <w:t xml:space="preserve">) should not depend on low-level modules (e.g., </w:t>
             </w:r>
@@ -715,15 +868,15 @@
               <w:rPr>
                 <w:b/>
                 <w:bCs/>
-                <w:sz w:val="28"/>
-                <w:szCs w:val="28"/>
+                <w:sz w:val="26"/>
+                <w:szCs w:val="26"/>
               </w:rPr>
               <w:t>Engine</w:t>
             </w:r>
             <w:r>
               <w:rPr>
-                <w:sz w:val="28"/>
-                <w:szCs w:val="28"/>
+                <w:sz w:val="26"/>
+                <w:szCs w:val="26"/>
               </w:rPr>
               <w:t xml:space="preserve"> or </w:t>
             </w:r>
@@ -731,15 +884,15 @@
               <w:rPr>
                 <w:b/>
                 <w:bCs/>
-                <w:sz w:val="28"/>
-                <w:szCs w:val="28"/>
+                <w:sz w:val="26"/>
+                <w:szCs w:val="26"/>
               </w:rPr>
               <w:t>Transmission</w:t>
             </w:r>
             <w:r>
               <w:rPr>
-                <w:sz w:val="28"/>
-                <w:szCs w:val="28"/>
+                <w:sz w:val="26"/>
+                <w:szCs w:val="26"/>
               </w:rPr>
               <w:t xml:space="preserve">). Instead, both should depend on abstractions (e.g., </w:t>
             </w:r>
@@ -748,16 +901,16 @@
               <w:rPr>
                 <w:b/>
                 <w:bCs/>
-                <w:sz w:val="28"/>
-                <w:szCs w:val="28"/>
+                <w:sz w:val="26"/>
+                <w:szCs w:val="26"/>
               </w:rPr>
               <w:t>EngineInterface</w:t>
             </w:r>
             <w:proofErr w:type="spellEnd"/>
             <w:r>
               <w:rPr>
-                <w:sz w:val="28"/>
-                <w:szCs w:val="28"/>
+                <w:sz w:val="26"/>
+                <w:szCs w:val="26"/>
               </w:rPr>
               <w:t xml:space="preserve"> and </w:t>
             </w:r>
@@ -766,16 +919,16 @@
               <w:rPr>
                 <w:b/>
                 <w:bCs/>
-                <w:sz w:val="28"/>
-                <w:szCs w:val="28"/>
+                <w:sz w:val="26"/>
+                <w:szCs w:val="26"/>
               </w:rPr>
               <w:t>TransmissionInterface</w:t>
             </w:r>
             <w:proofErr w:type="spellEnd"/>
             <w:r>
               <w:rPr>
-                <w:sz w:val="28"/>
-                <w:szCs w:val="28"/>
+                <w:sz w:val="26"/>
+                <w:szCs w:val="26"/>
               </w:rPr>
               <w:t>). This allows you to change engine or transmission implementations without modifying the high-level vehicle control code.</w:t>
             </w:r>
@@ -787,8 +940,8 @@
       <w:pPr>
         <w:jc w:val="both"/>
         <w:rPr>
-          <w:sz w:val="28"/>
-          <w:szCs w:val="28"/>
+          <w:sz w:val="26"/>
+          <w:szCs w:val="26"/>
         </w:rPr>
       </w:pPr>
     </w:p>
@@ -803,7 +956,7 @@
 </file>
 
 <file path=word/styles.xml><?xml version="1.0" encoding="utf-8"?>
-<w:styles xmlns:mc="http://schemas.openxmlformats.org/markup-compatibility/2006" xmlns:r="http://schemas.openxmlformats.org/officeDocument/2006/relationships" xmlns:w="http://schemas.openxmlformats.org/wordprocessingml/2006/main" xmlns:w14="http://schemas.microsoft.com/office/word/2010/wordml" xmlns:w15="http://schemas.microsoft.com/office/word/2012/wordml" xmlns:w16cex="http://schemas.microsoft.com/office/word/2018/wordml/cex" xmlns:w16cid="http://schemas.microsoft.com/office/word/2016/wordml/cid" xmlns:w16="http://schemas.microsoft.com/office/word/2018/wordml" xmlns:w16sdtdh="http://schemas.microsoft.com/office/word/2020/wordml/sdtdatahash" xmlns:w16se="http://schemas.microsoft.com/office/word/2015/wordml/symex" mc:Ignorable="w14 w15 w16se w16cid w16 w16cex w16sdtdh">
+<w:styles xmlns:mc="http://schemas.openxmlformats.org/markup-compatibility/2006" xmlns:r="http://schemas.openxmlformats.org/officeDocument/2006/relationships" xmlns:w="http://schemas.openxmlformats.org/wordprocessingml/2006/main" xmlns:w14="http://schemas.microsoft.com/office/word/2010/wordml" xmlns:w15="http://schemas.microsoft.com/office/word/2012/wordml" xmlns:w16se="http://schemas.microsoft.com/office/word/2015/wordml/symex" mc:Ignorable="w14 w15 w16se">
   <w:docDefaults>
     <w:rPrDefault>
       <w:rPr>
@@ -819,7 +972,7 @@
       </w:pPr>
     </w:pPrDefault>
   </w:docDefaults>
-  <w:latentStyles w:defLockedState="0" w:defUIPriority="99" w:defSemiHidden="0" w:defUnhideWhenUsed="0" w:defQFormat="0" w:count="376">
+  <w:latentStyles w:defLockedState="0" w:defUIPriority="99" w:defSemiHidden="0" w:defUnhideWhenUsed="0" w:defQFormat="0" w:count="371">
     <w:lsdException w:name="Normal" w:uiPriority="0" w:qFormat="1"/>
     <w:lsdException w:name="heading 1" w:uiPriority="9" w:qFormat="1"/>
     <w:lsdException w:name="heading 2" w:semiHidden="1" w:uiPriority="9" w:unhideWhenUsed="1" w:qFormat="1"/>
@@ -1191,11 +1344,6 @@
     <w:lsdException w:name="List Table 5 Dark Accent 6" w:uiPriority="50"/>
     <w:lsdException w:name="List Table 6 Colorful Accent 6" w:uiPriority="51"/>
     <w:lsdException w:name="List Table 7 Colorful Accent 6" w:uiPriority="52"/>
-    <w:lsdException w:name="Mention" w:semiHidden="1" w:unhideWhenUsed="1"/>
-    <w:lsdException w:name="Smart Hyperlink" w:semiHidden="1" w:unhideWhenUsed="1"/>
-    <w:lsdException w:name="Hashtag" w:semiHidden="1" w:unhideWhenUsed="1"/>
-    <w:lsdException w:name="Unresolved Mention" w:semiHidden="1" w:unhideWhenUsed="1"/>
-    <w:lsdException w:name="Smart Link" w:semiHidden="1" w:unhideWhenUsed="1"/>
   </w:latentStyles>
   <w:style w:type="paragraph" w:default="1" w:styleId="Normal">
     <w:name w:val="Normal"/>
@@ -1204,6 +1352,7 @@
   <w:style w:type="character" w:default="1" w:styleId="DefaultParagraphFont">
     <w:name w:val="Default Paragraph Font"/>
     <w:uiPriority w:val="1"/>
+    <w:semiHidden/>
     <w:unhideWhenUsed/>
   </w:style>
   <w:style w:type="table" w:default="1" w:styleId="TableNormal">

</xml_diff>

<commit_message>
some imformation on dsa added
</commit_message>
<xml_diff>
--- a/SOLID Principle.docx
+++ b/SOLID Principle.docx
@@ -25,15 +25,15 @@
               <w:jc w:val="center"/>
               <w:rPr>
                 <w:b/>
-                <w:sz w:val="26"/>
-                <w:szCs w:val="26"/>
-              </w:rPr>
-            </w:pPr>
-            <w:r>
-              <w:rPr>
-                <w:b/>
-                <w:sz w:val="26"/>
-                <w:szCs w:val="26"/>
+                <w:sz w:val="27"/>
+                <w:szCs w:val="27"/>
+              </w:rPr>
+            </w:pPr>
+            <w:r>
+              <w:rPr>
+                <w:b/>
+                <w:sz w:val="27"/>
+                <w:szCs w:val="27"/>
               </w:rPr>
               <w:t>Name</w:t>
             </w:r>
@@ -48,15 +48,15 @@
               <w:jc w:val="center"/>
               <w:rPr>
                 <w:b/>
-                <w:sz w:val="26"/>
-                <w:szCs w:val="26"/>
-              </w:rPr>
-            </w:pPr>
-            <w:r>
-              <w:rPr>
-                <w:b/>
-                <w:sz w:val="26"/>
-                <w:szCs w:val="26"/>
+                <w:sz w:val="27"/>
+                <w:szCs w:val="27"/>
+              </w:rPr>
+            </w:pPr>
+            <w:r>
+              <w:rPr>
+                <w:b/>
+                <w:sz w:val="27"/>
+                <w:szCs w:val="27"/>
               </w:rPr>
               <w:t>Definition</w:t>
             </w:r>
@@ -71,15 +71,15 @@
               <w:jc w:val="center"/>
               <w:rPr>
                 <w:b/>
-                <w:sz w:val="26"/>
-                <w:szCs w:val="26"/>
-              </w:rPr>
-            </w:pPr>
-            <w:r>
-              <w:rPr>
-                <w:b/>
-                <w:sz w:val="26"/>
-                <w:szCs w:val="26"/>
+                <w:sz w:val="27"/>
+                <w:szCs w:val="27"/>
+              </w:rPr>
+            </w:pPr>
+            <w:r>
+              <w:rPr>
+                <w:b/>
+                <w:sz w:val="27"/>
+                <w:szCs w:val="27"/>
               </w:rPr>
               <w:t>Example</w:t>
             </w:r>
@@ -94,15 +94,15 @@
               <w:jc w:val="center"/>
               <w:rPr>
                 <w:b/>
-                <w:sz w:val="26"/>
-                <w:szCs w:val="26"/>
-              </w:rPr>
-            </w:pPr>
-            <w:r>
-              <w:rPr>
-                <w:b/>
-                <w:sz w:val="26"/>
-                <w:szCs w:val="26"/>
+                <w:sz w:val="27"/>
+                <w:szCs w:val="27"/>
+              </w:rPr>
+            </w:pPr>
+            <w:r>
+              <w:rPr>
+                <w:b/>
+                <w:sz w:val="27"/>
+                <w:szCs w:val="27"/>
               </w:rPr>
               <w:t>Theory</w:t>
             </w:r>
@@ -120,16 +120,16 @@
               <w:rPr>
                 <w:b/>
                 <w:bCs/>
-                <w:sz w:val="26"/>
-                <w:szCs w:val="26"/>
-              </w:rPr>
-            </w:pPr>
-            <w:r>
-              <w:rPr>
-                <w:b/>
-                <w:bCs/>
-                <w:sz w:val="26"/>
-                <w:szCs w:val="26"/>
+                <w:sz w:val="27"/>
+                <w:szCs w:val="27"/>
+              </w:rPr>
+            </w:pPr>
+            <w:r>
+              <w:rPr>
+                <w:b/>
+                <w:bCs/>
+                <w:sz w:val="27"/>
+                <w:szCs w:val="27"/>
               </w:rPr>
               <w:t>Single Responsibility Principle</w:t>
             </w:r>
@@ -143,52 +143,52 @@
             <w:pPr>
               <w:jc w:val="both"/>
               <w:rPr>
-                <w:sz w:val="26"/>
-                <w:szCs w:val="26"/>
-              </w:rPr>
-            </w:pPr>
-            <w:r>
-              <w:rPr>
-                <w:sz w:val="26"/>
-                <w:szCs w:val="26"/>
+                <w:sz w:val="27"/>
+                <w:szCs w:val="27"/>
+              </w:rPr>
+            </w:pPr>
+            <w:r>
+              <w:rPr>
+                <w:sz w:val="27"/>
+                <w:szCs w:val="27"/>
               </w:rPr>
               <w:t xml:space="preserve">a class should do </w:t>
             </w:r>
             <w:r>
               <w:rPr>
                 <w:b/>
-                <w:sz w:val="26"/>
-                <w:szCs w:val="26"/>
+                <w:sz w:val="27"/>
+                <w:szCs w:val="27"/>
               </w:rPr>
               <w:t>one thing</w:t>
             </w:r>
             <w:r>
               <w:rPr>
-                <w:sz w:val="26"/>
-                <w:szCs w:val="26"/>
+                <w:sz w:val="27"/>
+                <w:szCs w:val="27"/>
               </w:rPr>
               <w:t xml:space="preserve"> and therefore it should have only a </w:t>
             </w:r>
             <w:r>
               <w:rPr>
                 <w:b/>
-                <w:sz w:val="26"/>
-                <w:szCs w:val="26"/>
+                <w:sz w:val="27"/>
+                <w:szCs w:val="27"/>
               </w:rPr>
               <w:t>single reason</w:t>
             </w:r>
             <w:r>
               <w:rPr>
-                <w:sz w:val="26"/>
-                <w:szCs w:val="26"/>
+                <w:sz w:val="27"/>
+                <w:szCs w:val="27"/>
               </w:rPr>
               <w:t xml:space="preserve"> to </w:t>
             </w:r>
             <w:r>
               <w:rPr>
                 <w:b/>
-                <w:sz w:val="26"/>
-                <w:szCs w:val="26"/>
+                <w:sz w:val="27"/>
+                <w:szCs w:val="27"/>
               </w:rPr>
               <w:t>change</w:t>
             </w:r>
@@ -202,14 +202,14 @@
             <w:pPr>
               <w:jc w:val="both"/>
               <w:rPr>
-                <w:sz w:val="26"/>
-                <w:szCs w:val="26"/>
-              </w:rPr>
-            </w:pPr>
-            <w:r>
-              <w:rPr>
-                <w:sz w:val="26"/>
-                <w:szCs w:val="26"/>
+                <w:sz w:val="27"/>
+                <w:szCs w:val="27"/>
+              </w:rPr>
+            </w:pPr>
+            <w:r>
+              <w:rPr>
+                <w:sz w:val="27"/>
+                <w:szCs w:val="27"/>
               </w:rPr>
               <w:t>Email Sending System</w:t>
             </w:r>
@@ -223,14 +223,14 @@
             <w:pPr>
               <w:jc w:val="both"/>
               <w:rPr>
-                <w:sz w:val="26"/>
-                <w:szCs w:val="26"/>
-              </w:rPr>
-            </w:pPr>
-            <w:r>
-              <w:rPr>
-                <w:sz w:val="26"/>
-                <w:szCs w:val="26"/>
+                <w:sz w:val="27"/>
+                <w:szCs w:val="27"/>
+              </w:rPr>
+            </w:pPr>
+            <w:r>
+              <w:rPr>
+                <w:sz w:val="27"/>
+                <w:szCs w:val="27"/>
               </w:rPr>
               <w:t>In an email sending system, you can apply SRP by having separate classes for composing emails, managing email connections, and sending emails. This ensures that each class has a single responsibility, making it easier to modify and maintain.</w:t>
             </w:r>
@@ -248,16 +248,16 @@
               <w:rPr>
                 <w:b/>
                 <w:bCs/>
-                <w:sz w:val="26"/>
-                <w:szCs w:val="26"/>
-              </w:rPr>
-            </w:pPr>
-            <w:r>
-              <w:rPr>
-                <w:b/>
-                <w:bCs/>
-                <w:sz w:val="26"/>
-                <w:szCs w:val="26"/>
+                <w:sz w:val="27"/>
+                <w:szCs w:val="27"/>
+              </w:rPr>
+            </w:pPr>
+            <w:r>
+              <w:rPr>
+                <w:b/>
+                <w:bCs/>
+                <w:sz w:val="27"/>
+                <w:szCs w:val="27"/>
               </w:rPr>
               <w:t>Open-Closed Principle</w:t>
             </w:r>
@@ -271,74 +271,74 @@
             <w:pPr>
               <w:jc w:val="both"/>
               <w:rPr>
-                <w:sz w:val="26"/>
-                <w:szCs w:val="26"/>
-              </w:rPr>
-            </w:pPr>
-            <w:r>
-              <w:rPr>
-                <w:sz w:val="26"/>
-                <w:szCs w:val="26"/>
+                <w:sz w:val="27"/>
+                <w:szCs w:val="27"/>
+              </w:rPr>
+            </w:pPr>
+            <w:r>
+              <w:rPr>
+                <w:sz w:val="27"/>
+                <w:szCs w:val="27"/>
               </w:rPr>
               <w:t xml:space="preserve">classes should be </w:t>
             </w:r>
             <w:r>
               <w:rPr>
                 <w:b/>
-                <w:sz w:val="26"/>
-                <w:szCs w:val="26"/>
+                <w:sz w:val="27"/>
+                <w:szCs w:val="27"/>
               </w:rPr>
               <w:t>open</w:t>
             </w:r>
             <w:r>
               <w:rPr>
-                <w:sz w:val="26"/>
-                <w:szCs w:val="26"/>
+                <w:sz w:val="27"/>
+                <w:szCs w:val="27"/>
               </w:rPr>
               <w:t xml:space="preserve"> for </w:t>
             </w:r>
             <w:r>
               <w:rPr>
                 <w:b/>
-                <w:sz w:val="26"/>
-                <w:szCs w:val="26"/>
+                <w:sz w:val="27"/>
+                <w:szCs w:val="27"/>
               </w:rPr>
               <w:t>extension</w:t>
             </w:r>
             <w:r>
               <w:rPr>
-                <w:sz w:val="26"/>
-                <w:szCs w:val="26"/>
+                <w:sz w:val="27"/>
+                <w:szCs w:val="27"/>
               </w:rPr>
               <w:t xml:space="preserve"> and </w:t>
             </w:r>
             <w:r>
               <w:rPr>
                 <w:b/>
-                <w:sz w:val="26"/>
-                <w:szCs w:val="26"/>
+                <w:sz w:val="27"/>
+                <w:szCs w:val="27"/>
               </w:rPr>
               <w:t>closed</w:t>
             </w:r>
             <w:r>
               <w:rPr>
-                <w:sz w:val="26"/>
-                <w:szCs w:val="26"/>
+                <w:sz w:val="27"/>
+                <w:szCs w:val="27"/>
               </w:rPr>
               <w:t xml:space="preserve"> to </w:t>
             </w:r>
             <w:r>
               <w:rPr>
                 <w:b/>
-                <w:sz w:val="26"/>
-                <w:szCs w:val="26"/>
+                <w:sz w:val="27"/>
+                <w:szCs w:val="27"/>
               </w:rPr>
               <w:t>modification</w:t>
             </w:r>
             <w:r>
               <w:rPr>
-                <w:sz w:val="26"/>
-                <w:szCs w:val="26"/>
+                <w:sz w:val="27"/>
+                <w:szCs w:val="27"/>
               </w:rPr>
               <w:t>.</w:t>
             </w:r>
@@ -352,14 +352,14 @@
             <w:pPr>
               <w:jc w:val="both"/>
               <w:rPr>
-                <w:sz w:val="26"/>
-                <w:szCs w:val="26"/>
-              </w:rPr>
-            </w:pPr>
-            <w:r>
-              <w:rPr>
-                <w:sz w:val="26"/>
-                <w:szCs w:val="26"/>
+                <w:sz w:val="27"/>
+                <w:szCs w:val="27"/>
+              </w:rPr>
+            </w:pPr>
+            <w:r>
+              <w:rPr>
+                <w:sz w:val="27"/>
+                <w:szCs w:val="27"/>
               </w:rPr>
               <w:t>Payment Gateway Integration</w:t>
             </w:r>
@@ -373,14 +373,14 @@
             <w:pPr>
               <w:jc w:val="both"/>
               <w:rPr>
-                <w:sz w:val="26"/>
-                <w:szCs w:val="26"/>
-              </w:rPr>
-            </w:pPr>
-            <w:r>
-              <w:rPr>
-                <w:sz w:val="26"/>
-                <w:szCs w:val="26"/>
+                <w:sz w:val="27"/>
+                <w:szCs w:val="27"/>
+              </w:rPr>
+            </w:pPr>
+            <w:r>
+              <w:rPr>
+                <w:sz w:val="27"/>
+                <w:szCs w:val="27"/>
               </w:rPr>
               <w:t>Suppose you have a payment processing system with various payment methods (credit card, PayPal, etc.). Applying OCP, you can create an abstract payment method class and extend it for each payment method. This way, you can add new payment methods without modifying existing code, keeping it open for extension but closed for modification.</w:t>
             </w:r>
@@ -398,8 +398,8 @@
               <w:rPr>
                 <w:b/>
                 <w:bCs/>
-                <w:sz w:val="26"/>
-                <w:szCs w:val="26"/>
+                <w:sz w:val="27"/>
+                <w:szCs w:val="27"/>
               </w:rPr>
             </w:pPr>
             <w:proofErr w:type="spellStart"/>
@@ -407,8 +407,8 @@
               <w:rPr>
                 <w:b/>
                 <w:bCs/>
-                <w:sz w:val="26"/>
-                <w:szCs w:val="26"/>
+                <w:sz w:val="27"/>
+                <w:szCs w:val="27"/>
               </w:rPr>
               <w:t>Liskov</w:t>
             </w:r>
@@ -417,8 +417,8 @@
               <w:rPr>
                 <w:b/>
                 <w:bCs/>
-                <w:sz w:val="26"/>
-                <w:szCs w:val="26"/>
+                <w:sz w:val="27"/>
+                <w:szCs w:val="27"/>
               </w:rPr>
               <w:t xml:space="preserve"> Substitution Principle</w:t>
             </w:r>
@@ -432,29 +432,29 @@
             <w:pPr>
               <w:jc w:val="both"/>
               <w:rPr>
-                <w:sz w:val="26"/>
-                <w:szCs w:val="26"/>
-              </w:rPr>
-            </w:pPr>
-            <w:r>
-              <w:rPr>
-                <w:sz w:val="26"/>
-                <w:szCs w:val="26"/>
+                <w:sz w:val="27"/>
+                <w:szCs w:val="27"/>
+              </w:rPr>
+            </w:pPr>
+            <w:r>
+              <w:rPr>
+                <w:sz w:val="27"/>
+                <w:szCs w:val="27"/>
               </w:rPr>
               <w:t xml:space="preserve">subclasses should be </w:t>
             </w:r>
             <w:r>
               <w:rPr>
                 <w:b/>
-                <w:sz w:val="26"/>
-                <w:szCs w:val="26"/>
+                <w:sz w:val="27"/>
+                <w:szCs w:val="27"/>
               </w:rPr>
               <w:t>substitutable</w:t>
             </w:r>
             <w:r>
               <w:rPr>
-                <w:sz w:val="26"/>
-                <w:szCs w:val="26"/>
+                <w:sz w:val="27"/>
+                <w:szCs w:val="27"/>
               </w:rPr>
               <w:t xml:space="preserve"> for their base classes.</w:t>
             </w:r>
@@ -468,14 +468,14 @@
             <w:pPr>
               <w:jc w:val="both"/>
               <w:rPr>
-                <w:sz w:val="26"/>
-                <w:szCs w:val="26"/>
-              </w:rPr>
-            </w:pPr>
-            <w:r>
-              <w:rPr>
-                <w:sz w:val="26"/>
-                <w:szCs w:val="26"/>
+                <w:sz w:val="27"/>
+                <w:szCs w:val="27"/>
+              </w:rPr>
+            </w:pPr>
+            <w:r>
+              <w:rPr>
+                <w:sz w:val="27"/>
+                <w:szCs w:val="27"/>
               </w:rPr>
               <w:t>Shapes Hierarchy</w:t>
             </w:r>
@@ -489,14 +489,14 @@
             <w:pPr>
               <w:jc w:val="both"/>
               <w:rPr>
-                <w:sz w:val="26"/>
-                <w:szCs w:val="26"/>
-              </w:rPr>
-            </w:pPr>
-            <w:r>
-              <w:rPr>
-                <w:sz w:val="26"/>
-                <w:szCs w:val="26"/>
+                <w:sz w:val="27"/>
+                <w:szCs w:val="27"/>
+              </w:rPr>
+            </w:pPr>
+            <w:r>
+              <w:rPr>
+                <w:sz w:val="27"/>
+                <w:szCs w:val="27"/>
               </w:rPr>
               <w:t xml:space="preserve">If you have a class hierarchy for shapes (e.g., </w:t>
             </w:r>
@@ -504,15 +504,15 @@
               <w:rPr>
                 <w:b/>
                 <w:bCs/>
-                <w:sz w:val="26"/>
-                <w:szCs w:val="26"/>
+                <w:sz w:val="27"/>
+                <w:szCs w:val="27"/>
               </w:rPr>
               <w:t>Circle</w:t>
             </w:r>
             <w:r>
               <w:rPr>
-                <w:sz w:val="26"/>
-                <w:szCs w:val="26"/>
+                <w:sz w:val="27"/>
+                <w:szCs w:val="27"/>
               </w:rPr>
               <w:t xml:space="preserve">, </w:t>
             </w:r>
@@ -520,15 +520,15 @@
               <w:rPr>
                 <w:b/>
                 <w:bCs/>
-                <w:sz w:val="26"/>
-                <w:szCs w:val="26"/>
+                <w:sz w:val="27"/>
+                <w:szCs w:val="27"/>
               </w:rPr>
               <w:t>Rectangle</w:t>
             </w:r>
             <w:r>
               <w:rPr>
-                <w:sz w:val="26"/>
-                <w:szCs w:val="26"/>
+                <w:sz w:val="27"/>
+                <w:szCs w:val="27"/>
               </w:rPr>
               <w:t xml:space="preserve">, </w:t>
             </w:r>
@@ -536,15 +536,15 @@
               <w:rPr>
                 <w:b/>
                 <w:bCs/>
-                <w:sz w:val="26"/>
-                <w:szCs w:val="26"/>
+                <w:sz w:val="27"/>
+                <w:szCs w:val="27"/>
               </w:rPr>
               <w:t>Triangle</w:t>
             </w:r>
             <w:r>
               <w:rPr>
-                <w:sz w:val="26"/>
-                <w:szCs w:val="26"/>
+                <w:sz w:val="27"/>
+                <w:szCs w:val="27"/>
               </w:rPr>
               <w:t xml:space="preserve">), each subclass should be substitutable for its base class. For example, you should be able to use any shape interchangeably in a function that expects a base </w:t>
             </w:r>
@@ -552,15 +552,15 @@
               <w:rPr>
                 <w:b/>
                 <w:bCs/>
-                <w:sz w:val="26"/>
-                <w:szCs w:val="26"/>
+                <w:sz w:val="27"/>
+                <w:szCs w:val="27"/>
               </w:rPr>
               <w:t>Shape</w:t>
             </w:r>
             <w:r>
               <w:rPr>
-                <w:sz w:val="26"/>
-                <w:szCs w:val="26"/>
+                <w:sz w:val="27"/>
+                <w:szCs w:val="27"/>
               </w:rPr>
               <w:t xml:space="preserve"> class instance without causing unexpected behavior.</w:t>
             </w:r>
@@ -578,16 +578,16 @@
               <w:rPr>
                 <w:b/>
                 <w:bCs/>
-                <w:sz w:val="26"/>
-                <w:szCs w:val="26"/>
-              </w:rPr>
-            </w:pPr>
-            <w:r>
-              <w:rPr>
-                <w:b/>
-                <w:bCs/>
-                <w:sz w:val="26"/>
-                <w:szCs w:val="26"/>
+                <w:sz w:val="27"/>
+                <w:szCs w:val="27"/>
+              </w:rPr>
+            </w:pPr>
+            <w:r>
+              <w:rPr>
+                <w:b/>
+                <w:bCs/>
+                <w:sz w:val="27"/>
+                <w:szCs w:val="27"/>
               </w:rPr>
               <w:t>Interface Segregation Principle</w:t>
             </w:r>
@@ -601,122 +601,163 @@
             <w:pPr>
               <w:jc w:val="both"/>
               <w:rPr>
-                <w:sz w:val="26"/>
-                <w:szCs w:val="26"/>
-              </w:rPr>
-            </w:pPr>
-            <w:r>
-              <w:rPr>
-                <w:sz w:val="26"/>
-                <w:szCs w:val="26"/>
-              </w:rPr>
-              <w:t xml:space="preserve">Many client- </w:t>
-            </w:r>
-            <w:r>
-              <w:rPr>
-                <w:sz w:val="26"/>
-                <w:szCs w:val="26"/>
+                <w:sz w:val="27"/>
+                <w:szCs w:val="27"/>
+              </w:rPr>
+            </w:pPr>
+            <w:r>
+              <w:rPr>
+                <w:sz w:val="27"/>
+                <w:szCs w:val="27"/>
+              </w:rPr>
+              <w:t xml:space="preserve">Many </w:t>
+            </w:r>
+            <w:r>
+              <w:rPr>
+                <w:b/>
+                <w:sz w:val="27"/>
+                <w:szCs w:val="27"/>
+              </w:rPr>
+              <w:t xml:space="preserve">client- </w:t>
+            </w:r>
+            <w:r>
+              <w:rPr>
+                <w:b/>
+                <w:sz w:val="27"/>
+                <w:szCs w:val="27"/>
               </w:rPr>
               <w:t xml:space="preserve">specific </w:t>
             </w:r>
             <w:r>
               <w:rPr>
-                <w:sz w:val="26"/>
-                <w:szCs w:val="26"/>
+                <w:b/>
+                <w:sz w:val="27"/>
+                <w:szCs w:val="27"/>
               </w:rPr>
               <w:t>i</w:t>
             </w:r>
             <w:r>
               <w:rPr>
-                <w:sz w:val="26"/>
-                <w:szCs w:val="26"/>
-              </w:rPr>
-              <w:t>nterfaces are better than one general-purpose interface.</w:t>
-            </w:r>
-          </w:p>
-        </w:tc>
-        <w:tc>
-          <w:tcPr>
-            <w:tcW w:w="1440" w:type="dxa"/>
-          </w:tcPr>
-          <w:p>
-            <w:pPr>
-              <w:jc w:val="both"/>
-              <w:rPr>
-                <w:sz w:val="26"/>
-                <w:szCs w:val="26"/>
-              </w:rPr>
-            </w:pPr>
-            <w:r>
-              <w:rPr>
-                <w:sz w:val="26"/>
-                <w:szCs w:val="26"/>
-              </w:rPr>
-              <w:t>Printing Device Interface</w:t>
-            </w:r>
-          </w:p>
-        </w:tc>
-        <w:tc>
-          <w:tcPr>
-            <w:tcW w:w="5253" w:type="dxa"/>
-          </w:tcPr>
-          <w:p>
-            <w:pPr>
-              <w:jc w:val="both"/>
-              <w:rPr>
-                <w:sz w:val="26"/>
-                <w:szCs w:val="26"/>
-              </w:rPr>
-            </w:pPr>
-            <w:r>
-              <w:rPr>
-                <w:sz w:val="26"/>
-                <w:szCs w:val="26"/>
-              </w:rPr>
-              <w:t xml:space="preserve">Consider a printing system with different types of printers. Instead of having a monolithic </w:t>
-            </w:r>
-            <w:proofErr w:type="spellStart"/>
-            <w:r>
-              <w:rPr>
-                <w:b/>
-                <w:bCs/>
-                <w:sz w:val="26"/>
-                <w:szCs w:val="26"/>
-              </w:rPr>
-              <w:t>IPrinter</w:t>
-            </w:r>
-            <w:proofErr w:type="spellEnd"/>
-            <w:r>
-              <w:rPr>
-                <w:sz w:val="26"/>
-                <w:szCs w:val="26"/>
-              </w:rPr>
-              <w:t xml:space="preserve"> interface with methods for printing, scanning, and faxing, you can segregate </w:t>
+                <w:b/>
+                <w:sz w:val="27"/>
+                <w:szCs w:val="27"/>
+              </w:rPr>
+              <w:t>nterfaces</w:t>
+            </w:r>
+            <w:r>
+              <w:rPr>
+                <w:sz w:val="27"/>
+                <w:szCs w:val="27"/>
+              </w:rPr>
+              <w:t xml:space="preserve"> are </w:t>
+            </w:r>
+            <w:r>
+              <w:rPr>
+                <w:b/>
+                <w:sz w:val="27"/>
+                <w:szCs w:val="27"/>
+              </w:rPr>
+              <w:t>better</w:t>
+            </w:r>
+            <w:r>
+              <w:rPr>
+                <w:sz w:val="27"/>
+                <w:szCs w:val="27"/>
+              </w:rPr>
+              <w:t xml:space="preserve"> than one </w:t>
+            </w:r>
+            <w:r>
+              <w:rPr>
+                <w:b/>
+                <w:sz w:val="27"/>
+                <w:szCs w:val="27"/>
+              </w:rPr>
+              <w:t>general-purpose</w:t>
+            </w:r>
+            <w:r>
+              <w:rPr>
+                <w:sz w:val="27"/>
+                <w:szCs w:val="27"/>
+              </w:rPr>
+              <w:t xml:space="preserve"> interface.</w:t>
             </w:r>
             <w:bookmarkStart w:id="0" w:name="_GoBack"/>
             <w:bookmarkEnd w:id="0"/>
-            <w:r>
-              <w:rPr>
-                <w:sz w:val="26"/>
-                <w:szCs w:val="26"/>
-              </w:rPr>
-              <w:t xml:space="preserve">the interfaces into </w:t>
+          </w:p>
+        </w:tc>
+        <w:tc>
+          <w:tcPr>
+            <w:tcW w:w="1440" w:type="dxa"/>
+          </w:tcPr>
+          <w:p>
+            <w:pPr>
+              <w:jc w:val="both"/>
+              <w:rPr>
+                <w:sz w:val="27"/>
+                <w:szCs w:val="27"/>
+              </w:rPr>
+            </w:pPr>
+            <w:r>
+              <w:rPr>
+                <w:sz w:val="27"/>
+                <w:szCs w:val="27"/>
+              </w:rPr>
+              <w:t>Printing Device Interface</w:t>
+            </w:r>
+          </w:p>
+        </w:tc>
+        <w:tc>
+          <w:tcPr>
+            <w:tcW w:w="5253" w:type="dxa"/>
+          </w:tcPr>
+          <w:p>
+            <w:pPr>
+              <w:jc w:val="both"/>
+              <w:rPr>
+                <w:sz w:val="27"/>
+                <w:szCs w:val="27"/>
+              </w:rPr>
+            </w:pPr>
+            <w:r>
+              <w:rPr>
+                <w:sz w:val="27"/>
+                <w:szCs w:val="27"/>
+              </w:rPr>
+              <w:t xml:space="preserve">Consider a printing system with different types of printers. Instead of having a monolithic </w:t>
             </w:r>
             <w:proofErr w:type="spellStart"/>
             <w:r>
               <w:rPr>
                 <w:b/>
                 <w:bCs/>
-                <w:sz w:val="26"/>
-                <w:szCs w:val="26"/>
+                <w:sz w:val="27"/>
+                <w:szCs w:val="27"/>
               </w:rPr>
               <w:t>IPrinter</w:t>
             </w:r>
             <w:proofErr w:type="spellEnd"/>
             <w:r>
               <w:rPr>
-                <w:sz w:val="26"/>
-                <w:szCs w:val="26"/>
+                <w:sz w:val="27"/>
+                <w:szCs w:val="27"/>
+              </w:rPr>
+              <w:t xml:space="preserve"> interface with methods for printing, scanning, and faxing, you can segregate the interfaces into </w:t>
+            </w:r>
+            <w:proofErr w:type="spellStart"/>
+            <w:r>
+              <w:rPr>
+                <w:b/>
+                <w:bCs/>
+                <w:sz w:val="27"/>
+                <w:szCs w:val="27"/>
+              </w:rPr>
+              <w:t>IPrinter</w:t>
+            </w:r>
+            <w:proofErr w:type="spellEnd"/>
+            <w:r>
+              <w:rPr>
+                <w:sz w:val="27"/>
+                <w:szCs w:val="27"/>
               </w:rPr>
               <w:t xml:space="preserve">, </w:t>
             </w:r>
@@ -725,16 +766,16 @@
               <w:rPr>
                 <w:b/>
                 <w:bCs/>
-                <w:sz w:val="26"/>
-                <w:szCs w:val="26"/>
+                <w:sz w:val="27"/>
+                <w:szCs w:val="27"/>
               </w:rPr>
               <w:t>IScanner</w:t>
             </w:r>
             <w:proofErr w:type="spellEnd"/>
             <w:r>
               <w:rPr>
-                <w:sz w:val="26"/>
-                <w:szCs w:val="26"/>
+                <w:sz w:val="27"/>
+                <w:szCs w:val="27"/>
               </w:rPr>
               <w:t xml:space="preserve">, and </w:t>
             </w:r>
@@ -743,16 +784,16 @@
               <w:rPr>
                 <w:b/>
                 <w:bCs/>
-                <w:sz w:val="26"/>
-                <w:szCs w:val="26"/>
+                <w:sz w:val="27"/>
+                <w:szCs w:val="27"/>
               </w:rPr>
               <w:t>IFax</w:t>
             </w:r>
             <w:proofErr w:type="spellEnd"/>
             <w:r>
               <w:rPr>
-                <w:sz w:val="26"/>
-                <w:szCs w:val="26"/>
+                <w:sz w:val="27"/>
+                <w:szCs w:val="27"/>
               </w:rPr>
               <w:t xml:space="preserve"> interfaces. This allows classes to implement only the interfaces they need, preventing them from being forced to provide unnecessary methods.</w:t>
             </w:r>
@@ -770,16 +811,16 @@
               <w:rPr>
                 <w:b/>
                 <w:bCs/>
-                <w:sz w:val="26"/>
-                <w:szCs w:val="26"/>
-              </w:rPr>
-            </w:pPr>
-            <w:r>
-              <w:rPr>
-                <w:b/>
-                <w:bCs/>
-                <w:sz w:val="26"/>
-                <w:szCs w:val="26"/>
+                <w:sz w:val="27"/>
+                <w:szCs w:val="27"/>
+              </w:rPr>
+            </w:pPr>
+            <w:r>
+              <w:rPr>
+                <w:b/>
+                <w:bCs/>
+                <w:sz w:val="27"/>
+                <w:szCs w:val="27"/>
               </w:rPr>
               <w:t>Dependency Inversion Principle</w:t>
             </w:r>
@@ -793,16 +834,99 @@
             <w:pPr>
               <w:jc w:val="both"/>
               <w:rPr>
-                <w:sz w:val="26"/>
-                <w:szCs w:val="26"/>
-              </w:rPr>
-            </w:pPr>
-            <w:r>
-              <w:rPr>
-                <w:sz w:val="26"/>
-                <w:szCs w:val="26"/>
-              </w:rPr>
-              <w:t>classes should depend upon interfaces or abstract classes instead of concrete classes and functions.</w:t>
+                <w:sz w:val="27"/>
+                <w:szCs w:val="27"/>
+              </w:rPr>
+            </w:pPr>
+            <w:r>
+              <w:rPr>
+                <w:b/>
+                <w:sz w:val="27"/>
+                <w:szCs w:val="27"/>
+              </w:rPr>
+              <w:t>classes</w:t>
+            </w:r>
+            <w:r>
+              <w:rPr>
+                <w:sz w:val="27"/>
+                <w:szCs w:val="27"/>
+              </w:rPr>
+              <w:t xml:space="preserve"> should </w:t>
+            </w:r>
+            <w:r>
+              <w:rPr>
+                <w:b/>
+                <w:sz w:val="27"/>
+                <w:szCs w:val="27"/>
+              </w:rPr>
+              <w:t>depend</w:t>
+            </w:r>
+            <w:r>
+              <w:rPr>
+                <w:sz w:val="27"/>
+                <w:szCs w:val="27"/>
+              </w:rPr>
+              <w:t xml:space="preserve"> upon </w:t>
+            </w:r>
+            <w:r>
+              <w:rPr>
+                <w:b/>
+                <w:sz w:val="27"/>
+                <w:szCs w:val="27"/>
+              </w:rPr>
+              <w:t>interfaces</w:t>
+            </w:r>
+            <w:r>
+              <w:rPr>
+                <w:sz w:val="27"/>
+                <w:szCs w:val="27"/>
+              </w:rPr>
+              <w:t xml:space="preserve"> or </w:t>
+            </w:r>
+            <w:r>
+              <w:rPr>
+                <w:b/>
+                <w:sz w:val="27"/>
+                <w:szCs w:val="27"/>
+              </w:rPr>
+              <w:t>abstract classes</w:t>
+            </w:r>
+            <w:r>
+              <w:rPr>
+                <w:sz w:val="27"/>
+                <w:szCs w:val="27"/>
+              </w:rPr>
+              <w:t xml:space="preserve"> instead of </w:t>
+            </w:r>
+            <w:r>
+              <w:rPr>
+                <w:b/>
+                <w:sz w:val="27"/>
+                <w:szCs w:val="27"/>
+              </w:rPr>
+              <w:t>concrete classes</w:t>
+            </w:r>
+            <w:r>
+              <w:rPr>
+                <w:sz w:val="27"/>
+                <w:szCs w:val="27"/>
+              </w:rPr>
+              <w:t xml:space="preserve"> and </w:t>
+            </w:r>
+            <w:r>
+              <w:rPr>
+                <w:b/>
+                <w:sz w:val="27"/>
+                <w:szCs w:val="27"/>
+              </w:rPr>
+              <w:t>functions</w:t>
+            </w:r>
+            <w:r>
+              <w:rPr>
+                <w:sz w:val="27"/>
+                <w:szCs w:val="27"/>
+              </w:rPr>
+              <w:t>.</w:t>
             </w:r>
           </w:p>
         </w:tc>
@@ -814,14 +938,14 @@
             <w:pPr>
               <w:jc w:val="both"/>
               <w:rPr>
-                <w:sz w:val="26"/>
-                <w:szCs w:val="26"/>
-              </w:rPr>
-            </w:pPr>
-            <w:r>
-              <w:rPr>
-                <w:sz w:val="26"/>
-                <w:szCs w:val="26"/>
+                <w:sz w:val="27"/>
+                <w:szCs w:val="27"/>
+              </w:rPr>
+            </w:pPr>
+            <w:r>
+              <w:rPr>
+                <w:sz w:val="27"/>
+                <w:szCs w:val="27"/>
               </w:rPr>
               <w:t>Vehicle Control System</w:t>
             </w:r>
@@ -835,14 +959,14 @@
             <w:pPr>
               <w:jc w:val="both"/>
               <w:rPr>
-                <w:sz w:val="26"/>
-                <w:szCs w:val="26"/>
-              </w:rPr>
-            </w:pPr>
-            <w:r>
-              <w:rPr>
-                <w:sz w:val="26"/>
-                <w:szCs w:val="26"/>
+                <w:sz w:val="27"/>
+                <w:szCs w:val="27"/>
+              </w:rPr>
+            </w:pPr>
+            <w:r>
+              <w:rPr>
+                <w:sz w:val="27"/>
+                <w:szCs w:val="27"/>
               </w:rPr>
               <w:t xml:space="preserve">In a vehicle control system, high-level modules (e.g., </w:t>
             </w:r>
@@ -851,16 +975,16 @@
               <w:rPr>
                 <w:b/>
                 <w:bCs/>
-                <w:sz w:val="26"/>
-                <w:szCs w:val="26"/>
+                <w:sz w:val="27"/>
+                <w:szCs w:val="27"/>
               </w:rPr>
               <w:t>VehicleController</w:t>
             </w:r>
             <w:proofErr w:type="spellEnd"/>
             <w:r>
               <w:rPr>
-                <w:sz w:val="26"/>
-                <w:szCs w:val="26"/>
+                <w:sz w:val="27"/>
+                <w:szCs w:val="27"/>
               </w:rPr>
               <w:t xml:space="preserve">) should not depend on low-level modules (e.g., </w:t>
             </w:r>
@@ -868,15 +992,15 @@
               <w:rPr>
                 <w:b/>
                 <w:bCs/>
-                <w:sz w:val="26"/>
-                <w:szCs w:val="26"/>
+                <w:sz w:val="27"/>
+                <w:szCs w:val="27"/>
               </w:rPr>
               <w:t>Engine</w:t>
             </w:r>
             <w:r>
               <w:rPr>
-                <w:sz w:val="26"/>
-                <w:szCs w:val="26"/>
+                <w:sz w:val="27"/>
+                <w:szCs w:val="27"/>
               </w:rPr>
               <w:t xml:space="preserve"> or </w:t>
             </w:r>
@@ -884,15 +1008,15 @@
               <w:rPr>
                 <w:b/>
                 <w:bCs/>
-                <w:sz w:val="26"/>
-                <w:szCs w:val="26"/>
+                <w:sz w:val="27"/>
+                <w:szCs w:val="27"/>
               </w:rPr>
               <w:t>Transmission</w:t>
             </w:r>
             <w:r>
               <w:rPr>
-                <w:sz w:val="26"/>
-                <w:szCs w:val="26"/>
+                <w:sz w:val="27"/>
+                <w:szCs w:val="27"/>
               </w:rPr>
               <w:t xml:space="preserve">). Instead, both should depend on abstractions (e.g., </w:t>
             </w:r>
@@ -901,16 +1025,16 @@
               <w:rPr>
                 <w:b/>
                 <w:bCs/>
-                <w:sz w:val="26"/>
-                <w:szCs w:val="26"/>
+                <w:sz w:val="27"/>
+                <w:szCs w:val="27"/>
               </w:rPr>
               <w:t>EngineInterface</w:t>
             </w:r>
             <w:proofErr w:type="spellEnd"/>
             <w:r>
               <w:rPr>
-                <w:sz w:val="26"/>
-                <w:szCs w:val="26"/>
+                <w:sz w:val="27"/>
+                <w:szCs w:val="27"/>
               </w:rPr>
               <w:t xml:space="preserve"> and </w:t>
             </w:r>
@@ -919,16 +1043,16 @@
               <w:rPr>
                 <w:b/>
                 <w:bCs/>
-                <w:sz w:val="26"/>
-                <w:szCs w:val="26"/>
+                <w:sz w:val="27"/>
+                <w:szCs w:val="27"/>
               </w:rPr>
               <w:t>TransmissionInterface</w:t>
             </w:r>
             <w:proofErr w:type="spellEnd"/>
             <w:r>
               <w:rPr>
-                <w:sz w:val="26"/>
-                <w:szCs w:val="26"/>
+                <w:sz w:val="27"/>
+                <w:szCs w:val="27"/>
               </w:rPr>
               <w:t>). This allows you to change engine or transmission implementations without modifying the high-level vehicle control code.</w:t>
             </w:r>
@@ -940,8 +1064,8 @@
       <w:pPr>
         <w:jc w:val="both"/>
         <w:rPr>
-          <w:sz w:val="26"/>
-          <w:szCs w:val="26"/>
+          <w:sz w:val="27"/>
+          <w:szCs w:val="27"/>
         </w:rPr>
       </w:pPr>
     </w:p>

</xml_diff>

<commit_message>
added interface segregation example of car parking
</commit_message>
<xml_diff>
--- a/SOLID Principle.docx
+++ b/SOLID Principle.docx
@@ -1,6 +1,6 @@
 
 <file path=word/document.xml><?xml version="1.0" encoding="utf-8"?>
-<w:document xmlns:wpc="http://schemas.microsoft.com/office/word/2010/wordprocessingCanvas" xmlns:cx="http://schemas.microsoft.com/office/drawing/2014/chartex" xmlns:mc="http://schemas.openxmlformats.org/markup-compatibility/2006" xmlns:o="urn:schemas-microsoft-com:office:office" xmlns:r="http://schemas.openxmlformats.org/officeDocument/2006/relationships" xmlns:m="http://schemas.openxmlformats.org/officeDocument/2006/math" xmlns:v="urn:schemas-microsoft-com:vml" xmlns:wp14="http://schemas.microsoft.com/office/word/2010/wordprocessingDrawing" xmlns:wp="http://schemas.openxmlformats.org/drawingml/2006/wordprocessingDrawing" xmlns:w10="urn:schemas-microsoft-com:office:word" xmlns:w="http://schemas.openxmlformats.org/wordprocessingml/2006/main" xmlns:w14="http://schemas.microsoft.com/office/word/2010/wordml" xmlns:w15="http://schemas.microsoft.com/office/word/2012/wordml" xmlns:w16se="http://schemas.microsoft.com/office/word/2015/wordml/symex" xmlns:wpg="http://schemas.microsoft.com/office/word/2010/wordprocessingGroup" xmlns:wpi="http://schemas.microsoft.com/office/word/2010/wordprocessingInk" xmlns:wne="http://schemas.microsoft.com/office/word/2006/wordml" xmlns:wps="http://schemas.microsoft.com/office/word/2010/wordprocessingShape" mc:Ignorable="w14 w15 w16se wp14">
+<w:document xmlns:wpc="http://schemas.microsoft.com/office/word/2010/wordprocessingCanvas" xmlns:cx="http://schemas.microsoft.com/office/drawing/2014/chartex" xmlns:cx1="http://schemas.microsoft.com/office/drawing/2015/9/8/chartex" xmlns:cx2="http://schemas.microsoft.com/office/drawing/2015/10/21/chartex" xmlns:cx3="http://schemas.microsoft.com/office/drawing/2016/5/9/chartex" xmlns:cx4="http://schemas.microsoft.com/office/drawing/2016/5/10/chartex" xmlns:cx5="http://schemas.microsoft.com/office/drawing/2016/5/11/chartex" xmlns:cx6="http://schemas.microsoft.com/office/drawing/2016/5/12/chartex" xmlns:cx7="http://schemas.microsoft.com/office/drawing/2016/5/13/chartex" xmlns:cx8="http://schemas.microsoft.com/office/drawing/2016/5/14/chartex" xmlns:mc="http://schemas.openxmlformats.org/markup-compatibility/2006" xmlns:aink="http://schemas.microsoft.com/office/drawing/2016/ink" xmlns:am3d="http://schemas.microsoft.com/office/drawing/2017/model3d" xmlns:o="urn:schemas-microsoft-com:office:office" xmlns:r="http://schemas.openxmlformats.org/officeDocument/2006/relationships" xmlns:m="http://schemas.openxmlformats.org/officeDocument/2006/math" xmlns:v="urn:schemas-microsoft-com:vml" xmlns:wp14="http://schemas.microsoft.com/office/word/2010/wordprocessingDrawing" xmlns:wp="http://schemas.openxmlformats.org/drawingml/2006/wordprocessingDrawing" xmlns:w10="urn:schemas-microsoft-com:office:word" xmlns:w="http://schemas.openxmlformats.org/wordprocessingml/2006/main" xmlns:w14="http://schemas.microsoft.com/office/word/2010/wordml" xmlns:w15="http://schemas.microsoft.com/office/word/2012/wordml" xmlns:w16cex="http://schemas.microsoft.com/office/word/2018/wordml/cex" xmlns:w16cid="http://schemas.microsoft.com/office/word/2016/wordml/cid" xmlns:w16="http://schemas.microsoft.com/office/word/2018/wordml" xmlns:w16sdtdh="http://schemas.microsoft.com/office/word/2020/wordml/sdtdatahash" xmlns:w16se="http://schemas.microsoft.com/office/word/2015/wordml/symex" xmlns:wpg="http://schemas.microsoft.com/office/word/2010/wordprocessingGroup" xmlns:wpi="http://schemas.microsoft.com/office/word/2010/wordprocessingInk" xmlns:wne="http://schemas.microsoft.com/office/word/2006/wordml" xmlns:wps="http://schemas.microsoft.com/office/word/2010/wordprocessingShape" mc:Ignorable="w14 w15 w16se w16cid w16 w16cex w16sdtdh wp14">
   <w:body>
     <w:tbl>
       <w:tblPr>
@@ -402,25 +402,14 @@
                 <w:szCs w:val="27"/>
               </w:rPr>
             </w:pPr>
-            <w:proofErr w:type="spellStart"/>
-            <w:r>
-              <w:rPr>
-                <w:b/>
-                <w:bCs/>
-                <w:sz w:val="27"/>
-                <w:szCs w:val="27"/>
-              </w:rPr>
-              <w:t>Liskov</w:t>
-            </w:r>
-            <w:proofErr w:type="spellEnd"/>
-            <w:r>
-              <w:rPr>
-                <w:b/>
-                <w:bCs/>
-                <w:sz w:val="27"/>
-                <w:szCs w:val="27"/>
-              </w:rPr>
-              <w:t xml:space="preserve"> Substitution Principle</w:t>
+            <w:r>
+              <w:rPr>
+                <w:b/>
+                <w:bCs/>
+                <w:sz w:val="27"/>
+                <w:szCs w:val="27"/>
+              </w:rPr>
+              <w:t>Liskov Substitution Principle</w:t>
             </w:r>
           </w:p>
         </w:tc>
@@ -681,8 +670,6 @@
               </w:rPr>
               <w:t xml:space="preserve"> interface.</w:t>
             </w:r>
-            <w:bookmarkStart w:id="0" w:name="_GoBack"/>
-            <w:bookmarkEnd w:id="0"/>
           </w:p>
         </w:tc>
         <w:tc>
@@ -725,7 +712,6 @@
               </w:rPr>
               <w:t xml:space="preserve">Consider a printing system with different types of printers. Instead of having a monolithic </w:t>
             </w:r>
-            <w:proofErr w:type="spellStart"/>
             <w:r>
               <w:rPr>
                 <w:b/>
@@ -735,7 +721,6 @@
               </w:rPr>
               <w:t>IPrinter</w:t>
             </w:r>
-            <w:proofErr w:type="spellEnd"/>
             <w:r>
               <w:rPr>
                 <w:sz w:val="27"/>
@@ -743,7 +728,6 @@
               </w:rPr>
               <w:t xml:space="preserve"> interface with methods for printing, scanning, and faxing, you can segregate the interfaces into </w:t>
             </w:r>
-            <w:proofErr w:type="spellStart"/>
             <w:r>
               <w:rPr>
                 <w:b/>
@@ -753,7 +737,6 @@
               </w:rPr>
               <w:t>IPrinter</w:t>
             </w:r>
-            <w:proofErr w:type="spellEnd"/>
             <w:r>
               <w:rPr>
                 <w:sz w:val="27"/>
@@ -761,7 +744,6 @@
               </w:rPr>
               <w:t xml:space="preserve">, </w:t>
             </w:r>
-            <w:proofErr w:type="spellStart"/>
             <w:r>
               <w:rPr>
                 <w:b/>
@@ -771,7 +753,6 @@
               </w:rPr>
               <w:t>IScanner</w:t>
             </w:r>
-            <w:proofErr w:type="spellEnd"/>
             <w:r>
               <w:rPr>
                 <w:sz w:val="27"/>
@@ -779,7 +760,6 @@
               </w:rPr>
               <w:t xml:space="preserve">, and </w:t>
             </w:r>
-            <w:proofErr w:type="spellStart"/>
             <w:r>
               <w:rPr>
                 <w:b/>
@@ -789,7 +769,6 @@
               </w:rPr>
               <w:t>IFax</w:t>
             </w:r>
-            <w:proofErr w:type="spellEnd"/>
             <w:r>
               <w:rPr>
                 <w:sz w:val="27"/>
@@ -970,7 +949,6 @@
               </w:rPr>
               <w:t xml:space="preserve">In a vehicle control system, high-level modules (e.g., </w:t>
             </w:r>
-            <w:proofErr w:type="spellStart"/>
             <w:r>
               <w:rPr>
                 <w:b/>
@@ -980,7 +958,6 @@
               </w:rPr>
               <w:t>VehicleController</w:t>
             </w:r>
-            <w:proofErr w:type="spellEnd"/>
             <w:r>
               <w:rPr>
                 <w:sz w:val="27"/>
@@ -1020,7 +997,6 @@
               </w:rPr>
               <w:t xml:space="preserve">). Instead, both should depend on abstractions (e.g., </w:t>
             </w:r>
-            <w:proofErr w:type="spellStart"/>
             <w:r>
               <w:rPr>
                 <w:b/>
@@ -1030,7 +1006,6 @@
               </w:rPr>
               <w:t>EngineInterface</w:t>
             </w:r>
-            <w:proofErr w:type="spellEnd"/>
             <w:r>
               <w:rPr>
                 <w:sz w:val="27"/>
@@ -1038,7 +1013,6 @@
               </w:rPr>
               <w:t xml:space="preserve"> and </w:t>
             </w:r>
-            <w:proofErr w:type="spellStart"/>
             <w:r>
               <w:rPr>
                 <w:b/>
@@ -1048,7 +1022,6 @@
               </w:rPr>
               <w:t>TransmissionInterface</w:t>
             </w:r>
-            <w:proofErr w:type="spellEnd"/>
             <w:r>
               <w:rPr>
                 <w:sz w:val="27"/>
@@ -1068,6 +1041,66 @@
           <w:szCs w:val="27"/>
         </w:rPr>
       </w:pPr>
+    </w:p>
+    <w:p>
+      <w:pPr>
+        <w:jc w:val="both"/>
+        <w:rPr>
+          <w:sz w:val="27"/>
+          <w:szCs w:val="27"/>
+        </w:rPr>
+      </w:pPr>
+    </w:p>
+    <w:p>
+      <w:pPr>
+        <w:jc w:val="both"/>
+        <w:rPr>
+          <w:sz w:val="27"/>
+          <w:szCs w:val="27"/>
+        </w:rPr>
+      </w:pPr>
+      <w:r>
+        <w:rPr>
+          <w:sz w:val="27"/>
+          <w:szCs w:val="27"/>
+        </w:rPr>
+        <w:lastRenderedPageBreak/>
+        <w:drawing>
+          <wp:inline distT="0" distB="0" distL="0" distR="0" wp14:anchorId="54D79940" wp14:editId="78AD2BBE">
+            <wp:extent cx="6675120" cy="3683635"/>
+            <wp:effectExtent l="0" t="0" r="0" b="0"/>
+            <wp:docPr id="1" name="Picture 1"/>
+            <wp:cNvGraphicFramePr>
+              <a:graphicFrameLocks xmlns:a="http://schemas.openxmlformats.org/drawingml/2006/main" noChangeAspect="1"/>
+            </wp:cNvGraphicFramePr>
+            <a:graphic xmlns:a="http://schemas.openxmlformats.org/drawingml/2006/main">
+              <a:graphicData uri="http://schemas.openxmlformats.org/drawingml/2006/picture">
+                <pic:pic xmlns:pic="http://schemas.openxmlformats.org/drawingml/2006/picture">
+                  <pic:nvPicPr>
+                    <pic:cNvPr id="1" name=""/>
+                    <pic:cNvPicPr/>
+                  </pic:nvPicPr>
+                  <pic:blipFill>
+                    <a:blip r:embed="rId4"/>
+                    <a:stretch>
+                      <a:fillRect/>
+                    </a:stretch>
+                  </pic:blipFill>
+                  <pic:spPr>
+                    <a:xfrm>
+                      <a:off x="0" y="0"/>
+                      <a:ext cx="6675120" cy="3683635"/>
+                    </a:xfrm>
+                    <a:prstGeom prst="rect">
+                      <a:avLst/>
+                    </a:prstGeom>
+                  </pic:spPr>
+                </pic:pic>
+              </a:graphicData>
+            </a:graphic>
+          </wp:inline>
+        </w:drawing>
+      </w:r>
     </w:p>
     <w:sectPr>
       <w:pgSz w:w="12240" w:h="15840"/>
@@ -1080,7 +1113,7 @@
 </file>
 
 <file path=word/styles.xml><?xml version="1.0" encoding="utf-8"?>
-<w:styles xmlns:mc="http://schemas.openxmlformats.org/markup-compatibility/2006" xmlns:r="http://schemas.openxmlformats.org/officeDocument/2006/relationships" xmlns:w="http://schemas.openxmlformats.org/wordprocessingml/2006/main" xmlns:w14="http://schemas.microsoft.com/office/word/2010/wordml" xmlns:w15="http://schemas.microsoft.com/office/word/2012/wordml" xmlns:w16se="http://schemas.microsoft.com/office/word/2015/wordml/symex" mc:Ignorable="w14 w15 w16se">
+<w:styles xmlns:mc="http://schemas.openxmlformats.org/markup-compatibility/2006" xmlns:r="http://schemas.openxmlformats.org/officeDocument/2006/relationships" xmlns:w="http://schemas.openxmlformats.org/wordprocessingml/2006/main" xmlns:w14="http://schemas.microsoft.com/office/word/2010/wordml" xmlns:w15="http://schemas.microsoft.com/office/word/2012/wordml" xmlns:w16cex="http://schemas.microsoft.com/office/word/2018/wordml/cex" xmlns:w16cid="http://schemas.microsoft.com/office/word/2016/wordml/cid" xmlns:w16="http://schemas.microsoft.com/office/word/2018/wordml" xmlns:w16sdtdh="http://schemas.microsoft.com/office/word/2020/wordml/sdtdatahash" xmlns:w16se="http://schemas.microsoft.com/office/word/2015/wordml/symex" mc:Ignorable="w14 w15 w16se w16cid w16 w16cex w16sdtdh">
   <w:docDefaults>
     <w:rPrDefault>
       <w:rPr>
@@ -1096,7 +1129,7 @@
       </w:pPr>
     </w:pPrDefault>
   </w:docDefaults>
-  <w:latentStyles w:defLockedState="0" w:defUIPriority="99" w:defSemiHidden="0" w:defUnhideWhenUsed="0" w:defQFormat="0" w:count="371">
+  <w:latentStyles w:defLockedState="0" w:defUIPriority="99" w:defSemiHidden="0" w:defUnhideWhenUsed="0" w:defQFormat="0" w:count="376">
     <w:lsdException w:name="Normal" w:uiPriority="0" w:qFormat="1"/>
     <w:lsdException w:name="heading 1" w:uiPriority="9" w:qFormat="1"/>
     <w:lsdException w:name="heading 2" w:semiHidden="1" w:uiPriority="9" w:unhideWhenUsed="1" w:qFormat="1"/>
@@ -1202,7 +1235,6 @@
     <w:lsdException w:name="HTML Sample" w:semiHidden="1" w:unhideWhenUsed="1"/>
     <w:lsdException w:name="HTML Typewriter" w:semiHidden="1" w:unhideWhenUsed="1"/>
     <w:lsdException w:name="HTML Variable" w:semiHidden="1" w:unhideWhenUsed="1"/>
-    <w:lsdException w:name="Normal Table" w:semiHidden="1" w:unhideWhenUsed="1"/>
     <w:lsdException w:name="annotation subject" w:semiHidden="1" w:unhideWhenUsed="1"/>
     <w:lsdException w:name="No List" w:semiHidden="1" w:unhideWhenUsed="1"/>
     <w:lsdException w:name="Outline List 1" w:semiHidden="1" w:unhideWhenUsed="1"/>
@@ -1245,11 +1277,8 @@
     <w:lsdException w:name="Table Contemporary" w:semiHidden="1" w:unhideWhenUsed="1"/>
     <w:lsdException w:name="Table Elegant" w:semiHidden="1" w:unhideWhenUsed="1"/>
     <w:lsdException w:name="Table Professional" w:semiHidden="1" w:unhideWhenUsed="1"/>
-    <w:lsdException w:name="Table Subtle 1" w:semiHidden="1" w:unhideWhenUsed="1"/>
     <w:lsdException w:name="Table Subtle 2" w:semiHidden="1" w:unhideWhenUsed="1"/>
     <w:lsdException w:name="Table Web 1" w:semiHidden="1" w:unhideWhenUsed="1"/>
-    <w:lsdException w:name="Table Web 2" w:semiHidden="1" w:unhideWhenUsed="1"/>
-    <w:lsdException w:name="Table Web 3" w:semiHidden="1" w:unhideWhenUsed="1"/>
     <w:lsdException w:name="Balloon Text" w:semiHidden="1" w:unhideWhenUsed="1"/>
     <w:lsdException w:name="Table Grid" w:uiPriority="39"/>
     <w:lsdException w:name="Table Theme" w:semiHidden="1" w:unhideWhenUsed="1"/>
@@ -1468,6 +1497,11 @@
     <w:lsdException w:name="List Table 5 Dark Accent 6" w:uiPriority="50"/>
     <w:lsdException w:name="List Table 6 Colorful Accent 6" w:uiPriority="51"/>
     <w:lsdException w:name="List Table 7 Colorful Accent 6" w:uiPriority="52"/>
+    <w:lsdException w:name="Mention" w:semiHidden="1" w:unhideWhenUsed="1"/>
+    <w:lsdException w:name="Smart Hyperlink" w:semiHidden="1" w:unhideWhenUsed="1"/>
+    <w:lsdException w:name="Hashtag" w:semiHidden="1" w:unhideWhenUsed="1"/>
+    <w:lsdException w:name="Unresolved Mention" w:semiHidden="1" w:unhideWhenUsed="1"/>
+    <w:lsdException w:name="Smart Link" w:semiHidden="1" w:unhideWhenUsed="1"/>
   </w:latentStyles>
   <w:style w:type="paragraph" w:default="1" w:styleId="Normal">
     <w:name w:val="Normal"/>

</xml_diff>